<commit_message>
SWProjPlan and MS Project file
Final version of SW proj plan for 2-5-2015 and the ms project file with
schedule
</commit_message>
<xml_diff>
--- a/Veni-VA-app-V2/SWProjPlan.docx
+++ b/Veni-VA-app-V2/SWProjPlan.docx
@@ -2,7 +2,10 @@
 <file path=word/document.xml><?xml version="1.0" encoding="utf-8"?>
 <w:document xmlns:wpc="http://schemas.microsoft.com/office/word/2010/wordprocessingCanvas" xmlns:mc="http://schemas.openxmlformats.org/markup-compatibility/2006" xmlns:o="urn:schemas-microsoft-com:office:office" xmlns:r="http://schemas.openxmlformats.org/officeDocument/2006/relationships" xmlns:m="http://schemas.openxmlformats.org/officeDocument/2006/math" xmlns:v="urn:schemas-microsoft-com:vml" xmlns:wp14="http://schemas.microsoft.com/office/word/2010/wordprocessingDrawing" xmlns:wp="http://schemas.openxmlformats.org/drawingml/2006/wordprocessingDrawing" xmlns:w10="urn:schemas-microsoft-com:office:word" xmlns:w="http://schemas.openxmlformats.org/wordprocessingml/2006/main" xmlns:w14="http://schemas.microsoft.com/office/word/2010/wordml" xmlns:w15="http://schemas.microsoft.com/office/word/2012/wordml" xmlns:wpg="http://schemas.microsoft.com/office/word/2010/wordprocessingGroup" xmlns:wpi="http://schemas.microsoft.com/office/word/2010/wordprocessingInk" xmlns:wne="http://schemas.microsoft.com/office/word/2006/wordml" xmlns:wps="http://schemas.microsoft.com/office/word/2010/wordprocessingShape" mc:Ignorable="w14 w15 wp14">
   <w:body>
-    <w:p/>
+    <w:p>
+      <w:bookmarkStart w:id="0" w:name="_GoBack"/>
+      <w:bookmarkEnd w:id="0"/>
+    </w:p>
     <w:tbl>
       <w:tblPr>
         <w:tblStyle w:val="TableGrid"/>
@@ -92,7 +95,7 @@
               </w:rPr>
               <w:t xml:space="preserve">Software Project </w:t>
             </w:r>
-            <w:ins w:id="0" w:author="Kathryn" w:date="2015-02-01T14:08:00Z">
+            <w:ins w:id="1" w:author="Kathryn" w:date="2015-02-01T14:08:00Z">
               <w:r>
                 <w:rPr>
                   <w:b/>
@@ -197,8 +200,19 @@
                 <w:sz w:val="36"/>
                 <w:szCs w:val="36"/>
               </w:rPr>
-              <w:t>R.Z. Wenkstern</w:t>
-            </w:r>
+              <w:t xml:space="preserve">R.Z. </w:t>
+            </w:r>
+            <w:proofErr w:type="spellStart"/>
+            <w:r>
+              <w:rPr>
+                <w:b/>
+                <w:color w:val="7F7F7F" w:themeColor="text1" w:themeTint="80"/>
+                <w:sz w:val="36"/>
+                <w:szCs w:val="36"/>
+              </w:rPr>
+              <w:t>Wenkstern</w:t>
+            </w:r>
+            <w:proofErr w:type="spellEnd"/>
             <w:r>
               <w:rPr>
                 <w:b/>
@@ -403,8 +417,36 @@
                 <w:sz w:val="24"/>
                 <w:szCs w:val="24"/>
               </w:rPr>
-              <w:t xml:space="preserve"> Anant Kambli</w:t>
-            </w:r>
+              <w:t xml:space="preserve"> </w:t>
+            </w:r>
+            <w:proofErr w:type="spellStart"/>
+            <w:r>
+              <w:rPr>
+                <w:b/>
+                <w:sz w:val="24"/>
+                <w:szCs w:val="24"/>
+              </w:rPr>
+              <w:t>Anant</w:t>
+            </w:r>
+            <w:proofErr w:type="spellEnd"/>
+            <w:r>
+              <w:rPr>
+                <w:b/>
+                <w:sz w:val="24"/>
+                <w:szCs w:val="24"/>
+              </w:rPr>
+              <w:t xml:space="preserve"> </w:t>
+            </w:r>
+            <w:proofErr w:type="spellStart"/>
+            <w:r>
+              <w:rPr>
+                <w:b/>
+                <w:sz w:val="24"/>
+                <w:szCs w:val="24"/>
+              </w:rPr>
+              <w:t>Kambli</w:t>
+            </w:r>
+            <w:proofErr w:type="spellEnd"/>
           </w:p>
         </w:tc>
       </w:tr>
@@ -436,7 +478,15 @@
                 <w:b/>
                 <w:sz w:val="24"/>
               </w:rPr>
-              <w:t>Raleigh Murr</w:t>
+              <w:t xml:space="preserve">Raleigh </w:t>
+            </w:r>
+            <w:proofErr w:type="spellStart"/>
+            <w:r>
+              <w:rPr>
+                <w:b/>
+                <w:sz w:val="24"/>
+              </w:rPr>
+              <w:t>Murr</w:t>
             </w:r>
             <w:r>
               <w:rPr>
@@ -453,6 +503,7 @@
               </w:rPr>
               <w:t>y</w:t>
             </w:r>
+            <w:proofErr w:type="spellEnd"/>
           </w:p>
         </w:tc>
       </w:tr>
@@ -471,13 +522,23 @@
                 <w:szCs w:val="24"/>
               </w:rPr>
             </w:pPr>
+            <w:proofErr w:type="spellStart"/>
             <w:r>
               <w:rPr>
                 <w:b/>
                 <w:sz w:val="24"/>
                 <w:szCs w:val="24"/>
               </w:rPr>
-              <w:t>Shahed Shuman</w:t>
+              <w:t>Shahed</w:t>
+            </w:r>
+            <w:proofErr w:type="spellEnd"/>
+            <w:r>
+              <w:rPr>
+                <w:b/>
+                <w:sz w:val="24"/>
+                <w:szCs w:val="24"/>
+              </w:rPr>
+              <w:t xml:space="preserve"> Shuman</w:t>
             </w:r>
           </w:p>
         </w:tc>
@@ -513,8 +574,8 @@
       <w:pPr>
         <w:pStyle w:val="Heading1"/>
       </w:pPr>
-      <w:bookmarkStart w:id="1" w:name="_Toc271205412"/>
       <w:bookmarkStart w:id="2" w:name="_Toc410570225"/>
+      <w:bookmarkStart w:id="3" w:name="_Toc271205412"/>
       <w:r>
         <w:lastRenderedPageBreak/>
         <w:t>Revision History</w:t>
@@ -3379,8 +3440,8 @@
       <w:pPr>
         <w:pStyle w:val="Heading1"/>
       </w:pPr>
-      <w:bookmarkStart w:id="3" w:name="_Toc410570226"/>
-      <w:bookmarkEnd w:id="1"/>
+      <w:bookmarkStart w:id="4" w:name="_Toc410570226"/>
+      <w:bookmarkEnd w:id="3"/>
       <w:r>
         <w:lastRenderedPageBreak/>
         <w:t xml:space="preserve">1. </w:t>
@@ -3388,7 +3449,7 @@
       <w:r>
         <w:t>Overview</w:t>
       </w:r>
-      <w:bookmarkEnd w:id="3"/>
+      <w:bookmarkEnd w:id="4"/>
     </w:p>
     <w:p>
       <w:pPr>
@@ -3408,6 +3469,7 @@
         </w:rPr>
         <w:t xml:space="preserve">he </w:t>
       </w:r>
+      <w:proofErr w:type="spellStart"/>
       <w:r>
         <w:rPr>
           <w:i/>
@@ -3422,6 +3484,7 @@
         </w:rPr>
         <w:t>eni</w:t>
       </w:r>
+      <w:proofErr w:type="spellEnd"/>
       <w:r>
         <w:rPr>
           <w:sz w:val="24"/>
@@ -3434,6 +3497,7 @@
         </w:rPr>
         <w:t xml:space="preserve">Software Project Plan describes the </w:t>
       </w:r>
+      <w:proofErr w:type="spellStart"/>
       <w:r>
         <w:rPr>
           <w:i/>
@@ -3441,6 +3505,7 @@
         </w:rPr>
         <w:t>Veni</w:t>
       </w:r>
+      <w:proofErr w:type="spellEnd"/>
       <w:r>
         <w:rPr>
           <w:sz w:val="24"/>
@@ -3465,13 +3530,13 @@
       <w:pPr>
         <w:pStyle w:val="Heading2"/>
       </w:pPr>
-      <w:bookmarkStart w:id="4" w:name="h.2et92p0" w:colFirst="0" w:colLast="0"/>
-      <w:bookmarkStart w:id="5" w:name="_Toc410570227"/>
-      <w:bookmarkEnd w:id="4"/>
+      <w:bookmarkStart w:id="5" w:name="h.2et92p0" w:colFirst="0" w:colLast="0"/>
+      <w:bookmarkStart w:id="6" w:name="_Toc410570227"/>
+      <w:bookmarkEnd w:id="5"/>
       <w:r>
         <w:t>1.1 Purpose, Scope, and Objectives</w:t>
       </w:r>
-      <w:bookmarkEnd w:id="5"/>
+      <w:bookmarkEnd w:id="6"/>
     </w:p>
     <w:p>
       <w:pPr>
@@ -3502,6 +3567,7 @@
         </w:rPr>
         <w:t xml:space="preserve"> </w:t>
       </w:r>
+      <w:proofErr w:type="spellStart"/>
       <w:r>
         <w:rPr>
           <w:i/>
@@ -3510,6 +3576,7 @@
         </w:rPr>
         <w:t>Veni</w:t>
       </w:r>
+      <w:proofErr w:type="spellEnd"/>
       <w:r>
         <w:rPr>
           <w:sz w:val="24"/>
@@ -3573,6 +3640,7 @@
         </w:rPr>
         <w:t xml:space="preserve">implement, and maintain the </w:t>
       </w:r>
+      <w:proofErr w:type="spellStart"/>
       <w:r>
         <w:rPr>
           <w:i/>
@@ -3581,6 +3649,7 @@
         </w:rPr>
         <w:t>Veni</w:t>
       </w:r>
+      <w:proofErr w:type="spellEnd"/>
       <w:r>
         <w:rPr>
           <w:sz w:val="24"/>
@@ -3609,7 +3678,7 @@
         </w:rPr>
         <w:t xml:space="preserve"> </w:t>
       </w:r>
-      <w:del w:id="6" w:author="Kathryn" w:date="2015-02-01T13:42:00Z">
+      <w:del w:id="7" w:author="Kathryn" w:date="2015-02-01T13:42:00Z">
         <w:r>
           <w:rPr>
             <w:sz w:val="24"/>
@@ -3691,7 +3760,7 @@
         </w:rPr>
         <w:t xml:space="preserve"> </w:t>
       </w:r>
-      <w:ins w:id="7" w:author="Kathryn" w:date="2015-02-01T13:43:00Z">
+      <w:ins w:id="8" w:author="Kathryn" w:date="2015-02-01T13:43:00Z">
         <w:r>
           <w:rPr>
             <w:sz w:val="24"/>
@@ -3700,7 +3769,7 @@
           <w:t xml:space="preserve">This includes </w:t>
         </w:r>
       </w:ins>
-      <w:ins w:id="8" w:author="Kathryn" w:date="2015-02-01T13:45:00Z">
+      <w:ins w:id="9" w:author="Kathryn" w:date="2015-02-01T13:45:00Z">
         <w:r>
           <w:rPr>
             <w:sz w:val="24"/>
@@ -3709,7 +3778,7 @@
           <w:t xml:space="preserve">checking in for an appointment, getting directions to the VA facility, and providing </w:t>
         </w:r>
       </w:ins>
-      <w:ins w:id="9" w:author="Kathryn" w:date="2015-02-01T13:46:00Z">
+      <w:ins w:id="10" w:author="Kathryn" w:date="2015-02-01T13:46:00Z">
         <w:r>
           <w:rPr>
             <w:sz w:val="24"/>
@@ -3718,7 +3787,7 @@
           <w:t xml:space="preserve">appointment reminders.  </w:t>
         </w:r>
       </w:ins>
-      <w:del w:id="10" w:author="Kathryn" w:date="2015-02-01T13:46:00Z">
+      <w:del w:id="11" w:author="Kathryn" w:date="2015-02-01T13:46:00Z">
         <w:r>
           <w:rPr>
             <w:sz w:val="24"/>
@@ -3929,7 +3998,7 @@
         </w:rPr>
         <w:t>(as found in S</w:t>
       </w:r>
-      <w:ins w:id="11" w:author="Kathryn" w:date="2015-02-01T13:49:00Z">
+      <w:ins w:id="12" w:author="Kathryn" w:date="2015-02-01T13:49:00Z">
         <w:r>
           <w:rPr>
             <w:spacing w:val="1"/>
@@ -3939,7 +4008,7 @@
           <w:t xml:space="preserve">ystem Requirements </w:t>
         </w:r>
       </w:ins>
-      <w:del w:id="12" w:author="Kathryn" w:date="2015-02-01T13:49:00Z">
+      <w:del w:id="13" w:author="Kathryn" w:date="2015-02-01T13:49:00Z">
         <w:r>
           <w:rPr>
             <w:spacing w:val="1"/>
@@ -3957,7 +4026,7 @@
         </w:rPr>
         <w:t>S</w:t>
       </w:r>
-      <w:ins w:id="13" w:author="Kathryn" w:date="2015-02-01T13:49:00Z">
+      <w:ins w:id="14" w:author="Kathryn" w:date="2015-02-01T13:49:00Z">
         <w:r>
           <w:rPr>
             <w:spacing w:val="1"/>
@@ -3967,7 +4036,7 @@
           <w:t>pecification</w:t>
         </w:r>
       </w:ins>
-      <w:del w:id="14" w:author="Kathryn" w:date="2015-02-01T13:49:00Z">
+      <w:del w:id="15" w:author="Kathryn" w:date="2015-02-01T13:49:00Z">
         <w:r>
           <w:rPr>
             <w:spacing w:val="1"/>
@@ -3985,7 +4054,7 @@
         </w:rPr>
         <w:t xml:space="preserve">) </w:t>
       </w:r>
-      <w:del w:id="15" w:author="Kathryn" w:date="2015-02-01T13:49:00Z">
+      <w:del w:id="16" w:author="Kathryn" w:date="2015-02-01T13:49:00Z">
         <w:r>
           <w:rPr>
             <w:spacing w:val="1"/>
@@ -4001,11 +4070,11 @@
       <w:pPr>
         <w:pStyle w:val="Heading2"/>
       </w:pPr>
-      <w:bookmarkStart w:id="16" w:name="_Toc410570228"/>
+      <w:bookmarkStart w:id="17" w:name="_Toc410570228"/>
       <w:r>
         <w:t>1.2 Assumptions and Constraints</w:t>
       </w:r>
-      <w:bookmarkEnd w:id="16"/>
+      <w:bookmarkEnd w:id="17"/>
     </w:p>
     <w:p>
       <w:pPr>
@@ -4013,14 +4082,14 @@
         <w:rPr>
           <w:sz w:val="24"/>
         </w:rPr>
-        <w:pPrChange w:id="17" w:author="Kathryn" w:date="2015-02-01T13:50:00Z">
+        <w:pPrChange w:id="18" w:author="Kathryn" w:date="2015-02-01T13:50:00Z">
           <w:pPr>
             <w:spacing w:before="60" w:after="0"/>
           </w:pPr>
         </w:pPrChange>
       </w:pPr>
-      <w:bookmarkStart w:id="18" w:name="_Toc410570229"/>
-      <w:ins w:id="19" w:author="Kathryn" w:date="2015-02-01T13:50:00Z">
+      <w:bookmarkStart w:id="19" w:name="_Toc410570229"/>
+      <w:ins w:id="20" w:author="Kathryn" w:date="2015-02-01T13:50:00Z">
         <w:r>
           <w:t xml:space="preserve">1.2.1 </w:t>
         </w:r>
@@ -4028,7 +4097,7 @@
       <w:r>
         <w:t>Assumptions</w:t>
       </w:r>
-      <w:bookmarkEnd w:id="18"/>
+      <w:bookmarkEnd w:id="19"/>
     </w:p>
     <w:p>
       <w:pPr>
@@ -4046,13 +4115,13 @@
       <w:pPr>
         <w:spacing w:before="24" w:after="0"/>
         <w:rPr>
-          <w:del w:id="20" w:author="Kathryn" w:date="2015-02-01T13:50:00Z"/>
+          <w:del w:id="21" w:author="Kathryn" w:date="2015-02-01T13:50:00Z"/>
           <w:spacing w:val="1"/>
           <w:sz w:val="24"/>
           <w:szCs w:val="24"/>
         </w:rPr>
       </w:pPr>
-      <w:del w:id="21" w:author="Kathryn" w:date="2015-02-01T13:50:00Z">
+      <w:del w:id="22" w:author="Kathryn" w:date="2015-02-01T13:50:00Z">
         <w:r>
           <w:rPr>
             <w:spacing w:val="1"/>
@@ -4086,13 +4155,14 @@
         </w:rPr>
         <w:t xml:space="preserve">This project will deliver the </w:t>
       </w:r>
+      <w:proofErr w:type="spellStart"/>
       <w:r>
         <w:rPr>
           <w:i/>
           <w:spacing w:val="1"/>
           <w:sz w:val="24"/>
           <w:szCs w:val="24"/>
-          <w:rPrChange w:id="22" w:author="Kathryn" w:date="2015-02-01T13:50:00Z">
+          <w:rPrChange w:id="23" w:author="Kathryn" w:date="2015-02-01T13:50:00Z">
             <w:rPr>
               <w:spacing w:val="1"/>
               <w:sz w:val="24"/>
@@ -4102,14 +4172,14 @@
         </w:rPr>
         <w:t>V</w:t>
       </w:r>
-      <w:ins w:id="23" w:author="Kathryn" w:date="2015-02-01T13:50:00Z">
+      <w:ins w:id="24" w:author="Kathryn" w:date="2015-02-01T13:50:00Z">
         <w:r>
           <w:rPr>
             <w:i/>
             <w:spacing w:val="1"/>
             <w:sz w:val="24"/>
             <w:szCs w:val="24"/>
-            <w:rPrChange w:id="24" w:author="Kathryn" w:date="2015-02-01T13:50:00Z">
+            <w:rPrChange w:id="25" w:author="Kathryn" w:date="2015-02-01T13:50:00Z">
               <w:rPr>
                 <w:spacing w:val="1"/>
                 <w:sz w:val="24"/>
@@ -4120,7 +4190,8 @@
           <w:t>eni</w:t>
         </w:r>
       </w:ins>
-      <w:del w:id="25" w:author="Kathryn" w:date="2015-02-01T13:50:00Z">
+      <w:proofErr w:type="spellEnd"/>
+      <w:del w:id="26" w:author="Kathryn" w:date="2015-02-01T13:50:00Z">
         <w:r>
           <w:rPr>
             <w:spacing w:val="1"/>
@@ -4154,13 +4225,14 @@
           <w:szCs w:val="24"/>
         </w:rPr>
       </w:pPr>
+      <w:proofErr w:type="spellStart"/>
       <w:r>
         <w:rPr>
           <w:i/>
           <w:spacing w:val="1"/>
           <w:sz w:val="24"/>
           <w:szCs w:val="24"/>
-          <w:rPrChange w:id="26" w:author="Kathryn" w:date="2015-02-01T13:51:00Z">
+          <w:rPrChange w:id="27" w:author="Kathryn" w:date="2015-02-01T13:51:00Z">
             <w:rPr>
               <w:spacing w:val="1"/>
               <w:sz w:val="24"/>
@@ -4170,14 +4242,14 @@
         </w:rPr>
         <w:t>V</w:t>
       </w:r>
-      <w:ins w:id="27" w:author="Kathryn" w:date="2015-02-01T13:51:00Z">
+      <w:ins w:id="28" w:author="Kathryn" w:date="2015-02-01T13:51:00Z">
         <w:r>
           <w:rPr>
             <w:i/>
             <w:spacing w:val="1"/>
             <w:sz w:val="24"/>
             <w:szCs w:val="24"/>
-            <w:rPrChange w:id="28" w:author="Kathryn" w:date="2015-02-01T13:51:00Z">
+            <w:rPrChange w:id="29" w:author="Kathryn" w:date="2015-02-01T13:51:00Z">
               <w:rPr>
                 <w:spacing w:val="1"/>
                 <w:sz w:val="24"/>
@@ -4188,7 +4260,8 @@
           <w:t>eni</w:t>
         </w:r>
       </w:ins>
-      <w:del w:id="29" w:author="Kathryn" w:date="2015-02-01T13:51:00Z">
+      <w:proofErr w:type="spellEnd"/>
+      <w:del w:id="30" w:author="Kathryn" w:date="2015-02-01T13:51:00Z">
         <w:r>
           <w:rPr>
             <w:spacing w:val="1"/>
@@ -4206,7 +4279,7 @@
         </w:rPr>
         <w:t xml:space="preserve"> will be portable to multiple Smartphone OS, but the prototype will target</w:t>
       </w:r>
-      <w:del w:id="30" w:author="Kathryn" w:date="2015-02-01T13:52:00Z">
+      <w:del w:id="31" w:author="Kathryn" w:date="2015-02-01T13:52:00Z">
         <w:r>
           <w:rPr>
             <w:spacing w:val="1"/>
@@ -4248,14 +4321,15 @@
         </w:rPr>
         <w:t xml:space="preserve">The </w:t>
       </w:r>
-      <w:ins w:id="31" w:author="Kathryn" w:date="2015-02-01T13:52:00Z">
+      <w:proofErr w:type="spellStart"/>
+      <w:ins w:id="32" w:author="Kathryn" w:date="2015-02-01T13:52:00Z">
         <w:r>
           <w:rPr>
             <w:i/>
             <w:spacing w:val="1"/>
             <w:sz w:val="24"/>
             <w:szCs w:val="24"/>
-            <w:rPrChange w:id="32" w:author="Kathryn" w:date="2015-02-01T13:53:00Z">
+            <w:rPrChange w:id="33" w:author="Kathryn" w:date="2015-02-01T13:53:00Z">
               <w:rPr>
                 <w:spacing w:val="1"/>
                 <w:sz w:val="24"/>
@@ -4265,6 +4339,7 @@
           </w:rPr>
           <w:t>Veni</w:t>
         </w:r>
+        <w:proofErr w:type="spellEnd"/>
         <w:r>
           <w:rPr>
             <w:spacing w:val="1"/>
@@ -4274,7 +4349,7 @@
           <w:t xml:space="preserve"> System Server</w:t>
         </w:r>
       </w:ins>
-      <w:del w:id="33" w:author="Kathryn" w:date="2015-02-01T13:53:00Z">
+      <w:del w:id="34" w:author="Kathryn" w:date="2015-02-01T13:53:00Z">
         <w:r>
           <w:rPr>
             <w:spacing w:val="1"/>
@@ -4340,14 +4415,15 @@
         </w:rPr>
         <w:t xml:space="preserve">During development, the </w:t>
       </w:r>
-      <w:ins w:id="34" w:author="Kathryn" w:date="2015-02-01T13:53:00Z">
+      <w:proofErr w:type="spellStart"/>
+      <w:ins w:id="35" w:author="Kathryn" w:date="2015-02-01T13:53:00Z">
         <w:r>
           <w:rPr>
             <w:i/>
             <w:spacing w:val="1"/>
             <w:sz w:val="24"/>
             <w:szCs w:val="24"/>
-            <w:rPrChange w:id="35" w:author="Kathryn" w:date="2015-02-01T13:53:00Z">
+            <w:rPrChange w:id="36" w:author="Kathryn" w:date="2015-02-01T13:53:00Z">
               <w:rPr>
                 <w:spacing w:val="1"/>
                 <w:sz w:val="24"/>
@@ -4357,6 +4433,7 @@
           </w:rPr>
           <w:t>Veni</w:t>
         </w:r>
+        <w:proofErr w:type="spellEnd"/>
         <w:r>
           <w:rPr>
             <w:spacing w:val="1"/>
@@ -4366,7 +4443,7 @@
           <w:t xml:space="preserve"> System Server</w:t>
         </w:r>
       </w:ins>
-      <w:del w:id="36" w:author="Kathryn" w:date="2015-02-01T13:53:00Z">
+      <w:del w:id="37" w:author="Kathryn" w:date="2015-02-01T13:53:00Z">
         <w:r>
           <w:rPr>
             <w:spacing w:val="1"/>
@@ -4376,7 +4453,7 @@
           <w:delText>gat</w:delText>
         </w:r>
       </w:del>
-      <w:del w:id="37" w:author="Kathryn" w:date="2015-02-01T13:54:00Z">
+      <w:del w:id="38" w:author="Kathryn" w:date="2015-02-01T13:54:00Z">
         <w:r>
           <w:rPr>
             <w:spacing w:val="1"/>
@@ -4394,13 +4471,14 @@
         </w:rPr>
         <w:t xml:space="preserve"> will interact with a cloud-hosted </w:t>
       </w:r>
+      <w:proofErr w:type="spellStart"/>
       <w:r>
         <w:rPr>
           <w:i/>
           <w:spacing w:val="1"/>
           <w:sz w:val="24"/>
           <w:szCs w:val="24"/>
-          <w:rPrChange w:id="38" w:author="Kathryn" w:date="2015-02-01T13:54:00Z">
+          <w:rPrChange w:id="39" w:author="Kathryn" w:date="2015-02-01T13:54:00Z">
             <w:rPr>
               <w:spacing w:val="1"/>
               <w:sz w:val="24"/>
@@ -4410,13 +4488,32 @@
         </w:rPr>
         <w:t>Veni</w:t>
       </w:r>
+      <w:proofErr w:type="spellEnd"/>
       <w:r>
         <w:rPr>
           <w:spacing w:val="1"/>
           <w:sz w:val="24"/>
           <w:szCs w:val="24"/>
         </w:rPr>
-        <w:t>-specific VistA instance.</w:t>
+        <w:t xml:space="preserve">-specific </w:t>
+      </w:r>
+      <w:proofErr w:type="spellStart"/>
+      <w:r>
+        <w:rPr>
+          <w:spacing w:val="1"/>
+          <w:sz w:val="24"/>
+          <w:szCs w:val="24"/>
+        </w:rPr>
+        <w:t>VistA</w:t>
+      </w:r>
+      <w:proofErr w:type="spellEnd"/>
+      <w:r>
+        <w:rPr>
+          <w:spacing w:val="1"/>
+          <w:sz w:val="24"/>
+          <w:szCs w:val="24"/>
+        </w:rPr>
+        <w:t xml:space="preserve"> instance.</w:t>
       </w:r>
     </w:p>
     <w:p>
@@ -4442,7 +4539,7 @@
         </w:rPr>
         <w:t xml:space="preserve">The VA should allow us to interact with a </w:t>
       </w:r>
-      <w:del w:id="39" w:author="Kathryn" w:date="2015-02-01T13:55:00Z">
+      <w:del w:id="40" w:author="Kathryn" w:date="2015-02-01T13:55:00Z">
         <w:r>
           <w:rPr>
             <w:spacing w:val="1"/>
@@ -4452,7 +4549,7 @@
           <w:delText>Veterans Administration</w:delText>
         </w:r>
       </w:del>
-      <w:ins w:id="40" w:author="Kathryn" w:date="2015-02-01T13:55:00Z">
+      <w:ins w:id="41" w:author="Kathryn" w:date="2015-02-01T13:55:00Z">
         <w:r>
           <w:rPr>
             <w:spacing w:val="1"/>
@@ -4468,7 +4565,25 @@
           <w:sz w:val="24"/>
           <w:szCs w:val="24"/>
         </w:rPr>
-        <w:t xml:space="preserve">-hosted “sandbox” VistA system. </w:t>
+        <w:t xml:space="preserve">-hosted “sandbox” </w:t>
+      </w:r>
+      <w:proofErr w:type="spellStart"/>
+      <w:r>
+        <w:rPr>
+          <w:spacing w:val="1"/>
+          <w:sz w:val="24"/>
+          <w:szCs w:val="24"/>
+        </w:rPr>
+        <w:t>VistA</w:t>
+      </w:r>
+      <w:proofErr w:type="spellEnd"/>
+      <w:r>
+        <w:rPr>
+          <w:spacing w:val="1"/>
+          <w:sz w:val="24"/>
+          <w:szCs w:val="24"/>
+        </w:rPr>
+        <w:t xml:space="preserve"> system. </w:t>
       </w:r>
     </w:p>
     <w:p>
@@ -4573,7 +4688,7 @@
         </w:rPr>
         <w:t xml:space="preserve">Complete this project by April </w:t>
       </w:r>
-      <w:ins w:id="41" w:author="Kathryn" w:date="2015-02-01T14:54:00Z">
+      <w:ins w:id="42" w:author="Kathryn" w:date="2015-02-01T14:54:00Z">
         <w:r>
           <w:rPr>
             <w:sz w:val="24"/>
@@ -4589,7 +4704,7 @@
         </w:rPr>
         <w:t>3</w:t>
       </w:r>
-      <w:del w:id="42" w:author="Kathryn" w:date="2015-02-01T14:54:00Z">
+      <w:del w:id="43" w:author="Kathryn" w:date="2015-02-01T14:54:00Z">
         <w:r>
           <w:rPr>
             <w:sz w:val="24"/>
@@ -4598,7 +4713,7 @@
           <w:delText>rd</w:delText>
         </w:r>
       </w:del>
-      <w:ins w:id="43" w:author="Kathryn" w:date="2015-02-01T14:54:00Z">
+      <w:ins w:id="44" w:author="Kathryn" w:date="2015-02-01T14:54:00Z">
         <w:r>
           <w:rPr>
             <w:sz w:val="24"/>
@@ -4671,11 +4786,11 @@
       <w:pPr>
         <w:pStyle w:val="Heading2"/>
       </w:pPr>
-      <w:bookmarkStart w:id="44" w:name="_Toc410570230"/>
+      <w:bookmarkStart w:id="45" w:name="_Toc410570230"/>
       <w:r>
         <w:t>1.3 Project Deliverables</w:t>
       </w:r>
-      <w:bookmarkEnd w:id="44"/>
+      <w:bookmarkEnd w:id="45"/>
     </w:p>
     <w:p>
       <w:pPr>
@@ -4685,7 +4800,7 @@
         <w:spacing w:before="57" w:after="0"/>
         <w:jc w:val="both"/>
       </w:pPr>
-      <w:ins w:id="45" w:author="Kathryn" w:date="2015-02-01T13:56:00Z">
+      <w:ins w:id="46" w:author="Kathryn" w:date="2015-02-01T13:56:00Z">
         <w:r>
           <w:rPr>
             <w:sz w:val="24"/>
@@ -4701,7 +4816,7 @@
         </w:rPr>
         <w:t xml:space="preserve"> </w:t>
       </w:r>
-      <w:del w:id="46" w:author="Kathryn" w:date="2015-02-01T13:56:00Z">
+      <w:del w:id="47" w:author="Kathryn" w:date="2015-02-01T13:56:00Z">
         <w:r>
           <w:rPr>
             <w:sz w:val="24"/>
@@ -4717,7 +4832,7 @@
         </w:rPr>
         <w:t xml:space="preserve">items </w:t>
       </w:r>
-      <w:del w:id="47" w:author="Kathryn" w:date="2015-02-01T13:56:00Z">
+      <w:del w:id="48" w:author="Kathryn" w:date="2015-02-01T13:56:00Z">
         <w:r>
           <w:rPr>
             <w:sz w:val="24"/>
@@ -4740,7 +4855,7 @@
         </w:rPr>
         <w:t xml:space="preserve">the deliverables </w:t>
       </w:r>
-      <w:del w:id="48" w:author="Kathryn" w:date="2015-02-01T13:57:00Z">
+      <w:del w:id="49" w:author="Kathryn" w:date="2015-02-01T13:57:00Z">
         <w:r>
           <w:rPr>
             <w:sz w:val="24"/>
@@ -4756,7 +4871,7 @@
         </w:rPr>
         <w:t xml:space="preserve">provided prior to </w:t>
       </w:r>
-      <w:ins w:id="49" w:author="Kathryn" w:date="2015-02-01T13:57:00Z">
+      <w:ins w:id="50" w:author="Kathryn" w:date="2015-02-01T13:57:00Z">
         <w:r>
           <w:rPr>
             <w:sz w:val="24"/>
@@ -4817,13 +4932,14 @@
           <w:szCs w:val="24"/>
         </w:rPr>
       </w:pPr>
+      <w:proofErr w:type="spellStart"/>
       <w:r>
         <w:rPr>
           <w:i/>
           <w:spacing w:val="1"/>
           <w:sz w:val="24"/>
           <w:szCs w:val="24"/>
-          <w:rPrChange w:id="50" w:author="Kathryn" w:date="2015-02-01T13:57:00Z">
+          <w:rPrChange w:id="51" w:author="Kathryn" w:date="2015-02-01T13:57:00Z">
             <w:rPr>
               <w:spacing w:val="1"/>
               <w:sz w:val="24"/>
@@ -4833,14 +4949,14 @@
         </w:rPr>
         <w:t>V</w:t>
       </w:r>
-      <w:ins w:id="51" w:author="Kathryn" w:date="2015-02-01T13:57:00Z">
+      <w:ins w:id="52" w:author="Kathryn" w:date="2015-02-01T13:57:00Z">
         <w:r>
           <w:rPr>
             <w:i/>
             <w:spacing w:val="1"/>
             <w:sz w:val="24"/>
             <w:szCs w:val="24"/>
-            <w:rPrChange w:id="52" w:author="Kathryn" w:date="2015-02-01T13:57:00Z">
+            <w:rPrChange w:id="53" w:author="Kathryn" w:date="2015-02-01T13:57:00Z">
               <w:rPr>
                 <w:spacing w:val="1"/>
                 <w:sz w:val="24"/>
@@ -4851,7 +4967,8 @@
           <w:t>eni</w:t>
         </w:r>
       </w:ins>
-      <w:del w:id="53" w:author="Kathryn" w:date="2015-02-01T13:57:00Z">
+      <w:proofErr w:type="spellEnd"/>
+      <w:del w:id="54" w:author="Kathryn" w:date="2015-02-01T13:57:00Z">
         <w:r>
           <w:rPr>
             <w:spacing w:val="1"/>
@@ -4869,7 +4986,7 @@
         </w:rPr>
         <w:t xml:space="preserve"> System </w:t>
       </w:r>
-      <w:ins w:id="54" w:author="Kathryn" w:date="2015-02-01T13:59:00Z">
+      <w:ins w:id="55" w:author="Kathryn" w:date="2015-02-01T13:59:00Z">
         <w:r>
           <w:rPr>
             <w:spacing w:val="1"/>
@@ -4879,7 +4996,7 @@
           <w:t>Environment</w:t>
         </w:r>
       </w:ins>
-      <w:del w:id="55" w:author="Kathryn" w:date="2015-02-01T13:59:00Z">
+      <w:del w:id="56" w:author="Kathryn" w:date="2015-02-01T13:59:00Z">
         <w:r>
           <w:rPr>
             <w:spacing w:val="1"/>
@@ -4900,13 +5017,14 @@
         <w:spacing w:before="4" w:after="0"/>
         <w:ind w:left="270" w:hanging="270"/>
       </w:pPr>
+      <w:proofErr w:type="spellStart"/>
       <w:r>
         <w:rPr>
           <w:i/>
           <w:spacing w:val="1"/>
           <w:sz w:val="24"/>
           <w:szCs w:val="24"/>
-          <w:rPrChange w:id="56" w:author="Kathryn" w:date="2015-02-01T13:57:00Z">
+          <w:rPrChange w:id="57" w:author="Kathryn" w:date="2015-02-01T13:57:00Z">
             <w:rPr>
               <w:spacing w:val="1"/>
               <w:sz w:val="24"/>
@@ -4916,14 +5034,14 @@
         </w:rPr>
         <w:t>V</w:t>
       </w:r>
-      <w:ins w:id="57" w:author="Kathryn" w:date="2015-02-01T13:57:00Z">
+      <w:ins w:id="58" w:author="Kathryn" w:date="2015-02-01T13:57:00Z">
         <w:r>
           <w:rPr>
             <w:i/>
             <w:spacing w:val="1"/>
             <w:sz w:val="24"/>
             <w:szCs w:val="24"/>
-            <w:rPrChange w:id="58" w:author="Kathryn" w:date="2015-02-01T13:57:00Z">
+            <w:rPrChange w:id="59" w:author="Kathryn" w:date="2015-02-01T13:57:00Z">
               <w:rPr>
                 <w:spacing w:val="1"/>
                 <w:sz w:val="24"/>
@@ -4934,7 +5052,8 @@
           <w:t>eni</w:t>
         </w:r>
       </w:ins>
-      <w:del w:id="59" w:author="Kathryn" w:date="2015-02-01T13:57:00Z">
+      <w:proofErr w:type="spellEnd"/>
+      <w:del w:id="60" w:author="Kathryn" w:date="2015-02-01T13:57:00Z">
         <w:r>
           <w:rPr>
             <w:spacing w:val="1"/>
@@ -4963,10 +5082,10 @@
         <w:spacing w:before="4" w:after="0"/>
         <w:ind w:left="270" w:hanging="270"/>
         <w:rPr>
-          <w:ins w:id="60" w:author="Kathryn" w:date="2015-02-01T14:09:00Z"/>
-          <w:rPrChange w:id="61" w:author="Kathryn" w:date="2015-02-01T14:09:00Z">
+          <w:ins w:id="61" w:author="Kathryn" w:date="2015-02-01T14:09:00Z"/>
+          <w:rPrChange w:id="62" w:author="Kathryn" w:date="2015-02-01T14:09:00Z">
             <w:rPr>
-              <w:ins w:id="62" w:author="Kathryn" w:date="2015-02-01T14:09:00Z"/>
+              <w:ins w:id="63" w:author="Kathryn" w:date="2015-02-01T14:09:00Z"/>
               <w:w w:val="101"/>
               <w:sz w:val="24"/>
               <w:szCs w:val="24"/>
@@ -4993,10 +5112,10 @@
         <w:spacing w:before="4" w:after="0"/>
         <w:ind w:left="540" w:hanging="270"/>
         <w:rPr>
-          <w:ins w:id="63" w:author="Kathryn" w:date="2015-02-01T14:09:00Z"/>
-        </w:rPr>
-      </w:pPr>
-      <w:ins w:id="64" w:author="Kathryn" w:date="2015-02-01T14:09:00Z">
+          <w:ins w:id="64" w:author="Kathryn" w:date="2015-02-01T14:09:00Z"/>
+        </w:rPr>
+      </w:pPr>
+      <w:ins w:id="65" w:author="Kathryn" w:date="2015-02-01T14:09:00Z">
         <w:r>
           <w:rPr>
             <w:spacing w:val="1"/>
@@ -5017,10 +5136,10 @@
         <w:spacing w:before="4" w:after="0"/>
         <w:ind w:left="540" w:hanging="270"/>
         <w:rPr>
-          <w:ins w:id="65" w:author="Kathryn" w:date="2015-02-01T14:09:00Z"/>
-        </w:rPr>
-      </w:pPr>
-      <w:ins w:id="66" w:author="Kathryn" w:date="2015-02-01T14:09:00Z">
+          <w:ins w:id="66" w:author="Kathryn" w:date="2015-02-01T14:09:00Z"/>
+        </w:rPr>
+      </w:pPr>
+      <w:ins w:id="67" w:author="Kathryn" w:date="2015-02-01T14:09:00Z">
         <w:r>
           <w:rPr>
             <w:spacing w:val="1"/>
@@ -5041,10 +5160,10 @@
         <w:spacing w:before="4" w:after="0"/>
         <w:ind w:left="540" w:hanging="270"/>
         <w:rPr>
-          <w:ins w:id="67" w:author="Kathryn" w:date="2015-02-01T14:09:00Z"/>
-        </w:rPr>
-      </w:pPr>
-      <w:ins w:id="68" w:author="Kathryn" w:date="2015-02-01T14:09:00Z">
+          <w:ins w:id="68" w:author="Kathryn" w:date="2015-02-01T14:09:00Z"/>
+        </w:rPr>
+      </w:pPr>
+      <w:ins w:id="69" w:author="Kathryn" w:date="2015-02-01T14:09:00Z">
         <w:r>
           <w:rPr>
             <w:spacing w:val="1"/>
@@ -5065,17 +5184,17 @@
         <w:spacing w:before="4" w:after="0"/>
         <w:ind w:left="540" w:hanging="270"/>
         <w:rPr>
-          <w:ins w:id="69" w:author="Kathryn" w:date="2015-02-01T14:09:00Z"/>
-          <w:rPrChange w:id="70" w:author="Kathryn" w:date="2015-02-01T14:09:00Z">
+          <w:ins w:id="70" w:author="Kathryn" w:date="2015-02-01T14:09:00Z"/>
+          <w:rPrChange w:id="71" w:author="Kathryn" w:date="2015-02-01T14:09:00Z">
             <w:rPr>
-              <w:ins w:id="71" w:author="Kathryn" w:date="2015-02-01T14:09:00Z"/>
+              <w:ins w:id="72" w:author="Kathryn" w:date="2015-02-01T14:09:00Z"/>
               <w:w w:val="101"/>
               <w:sz w:val="24"/>
               <w:szCs w:val="24"/>
             </w:rPr>
           </w:rPrChange>
         </w:rPr>
-        <w:pPrChange w:id="72" w:author="Kathryn" w:date="2015-02-01T14:09:00Z">
+        <w:pPrChange w:id="73" w:author="Kathryn" w:date="2015-02-01T14:09:00Z">
           <w:pPr>
             <w:pStyle w:val="ListParagraph"/>
             <w:numPr>
@@ -5086,7 +5205,7 @@
           </w:pPr>
         </w:pPrChange>
       </w:pPr>
-      <w:ins w:id="73" w:author="Kathryn" w:date="2015-02-01T14:09:00Z">
+      <w:ins w:id="74" w:author="Kathryn" w:date="2015-02-01T14:09:00Z">
         <w:r>
           <w:rPr>
             <w:spacing w:val="1"/>
@@ -5107,15 +5226,15 @@
         <w:spacing w:before="4" w:after="0"/>
         <w:ind w:left="270" w:hanging="270"/>
         <w:rPr>
-          <w:ins w:id="74" w:author="Kathryn" w:date="2015-02-01T14:11:00Z"/>
-          <w:sz w:val="24"/>
-        </w:rPr>
-      </w:pPr>
-      <w:ins w:id="75" w:author="Kathryn" w:date="2015-02-01T14:09:00Z">
-        <w:r>
-          <w:rPr>
-            <w:sz w:val="24"/>
-            <w:rPrChange w:id="76" w:author="Kathryn" w:date="2015-02-01T14:10:00Z">
+          <w:ins w:id="75" w:author="Kathryn" w:date="2015-02-01T14:11:00Z"/>
+          <w:sz w:val="24"/>
+        </w:rPr>
+      </w:pPr>
+      <w:ins w:id="76" w:author="Kathryn" w:date="2015-02-01T14:09:00Z">
+        <w:r>
+          <w:rPr>
+            <w:sz w:val="24"/>
+            <w:rPrChange w:id="77" w:author="Kathryn" w:date="2015-02-01T14:10:00Z">
               <w:rPr/>
             </w:rPrChange>
           </w:rPr>
@@ -5132,7 +5251,7 @@
         </w:numPr>
         <w:spacing w:before="4" w:after="0"/>
         <w:ind w:left="540" w:hanging="270"/>
-        <w:pPrChange w:id="77" w:author="Kathryn" w:date="2015-02-01T14:12:00Z">
+        <w:pPrChange w:id="78" w:author="Kathryn" w:date="2015-02-01T14:12:00Z">
           <w:pPr>
             <w:pStyle w:val="ListParagraph"/>
             <w:numPr>
@@ -5143,7 +5262,7 @@
           </w:pPr>
         </w:pPrChange>
       </w:pPr>
-      <w:ins w:id="78" w:author="Kathryn" w:date="2015-02-01T14:11:00Z">
+      <w:ins w:id="79" w:author="Kathryn" w:date="2015-02-01T14:11:00Z">
         <w:r>
           <w:rPr>
             <w:spacing w:val="1"/>
@@ -5164,10 +5283,10 @@
         <w:spacing w:before="4" w:after="0"/>
         <w:ind w:left="540" w:hanging="270"/>
         <w:rPr>
-          <w:del w:id="79" w:author="Kathryn" w:date="2015-02-01T14:09:00Z"/>
-        </w:rPr>
-      </w:pPr>
-      <w:del w:id="80" w:author="Kathryn" w:date="2015-02-01T14:09:00Z">
+          <w:del w:id="80" w:author="Kathryn" w:date="2015-02-01T14:09:00Z"/>
+        </w:rPr>
+      </w:pPr>
+      <w:del w:id="81" w:author="Kathryn" w:date="2015-02-01T14:09:00Z">
         <w:r>
           <w:rPr>
             <w:spacing w:val="1"/>
@@ -5188,10 +5307,10 @@
         <w:spacing w:before="4" w:after="0"/>
         <w:ind w:left="540" w:hanging="270"/>
         <w:rPr>
-          <w:del w:id="81" w:author="Kathryn" w:date="2015-02-01T14:09:00Z"/>
-        </w:rPr>
-      </w:pPr>
-      <w:del w:id="82" w:author="Kathryn" w:date="2015-02-01T14:09:00Z">
+          <w:del w:id="82" w:author="Kathryn" w:date="2015-02-01T14:09:00Z"/>
+        </w:rPr>
+      </w:pPr>
+      <w:del w:id="83" w:author="Kathryn" w:date="2015-02-01T14:09:00Z">
         <w:r>
           <w:rPr>
             <w:spacing w:val="1"/>
@@ -5212,10 +5331,10 @@
         <w:spacing w:before="4" w:after="0"/>
         <w:ind w:left="540" w:hanging="270"/>
         <w:rPr>
-          <w:del w:id="83" w:author="Kathryn" w:date="2015-02-01T14:09:00Z"/>
-        </w:rPr>
-      </w:pPr>
-      <w:del w:id="84" w:author="Kathryn" w:date="2015-02-01T14:07:00Z">
+          <w:del w:id="84" w:author="Kathryn" w:date="2015-02-01T14:09:00Z"/>
+        </w:rPr>
+      </w:pPr>
+      <w:del w:id="85" w:author="Kathryn" w:date="2015-02-01T14:07:00Z">
         <w:r>
           <w:rPr>
             <w:spacing w:val="1"/>
@@ -5235,11 +5354,11 @@
       <w:pPr>
         <w:pStyle w:val="Heading2"/>
       </w:pPr>
-      <w:bookmarkStart w:id="85" w:name="_Toc410570231"/>
+      <w:bookmarkStart w:id="86" w:name="_Toc410570231"/>
       <w:r>
         <w:t>1.4 Schedule and Budget Summary</w:t>
       </w:r>
-      <w:bookmarkEnd w:id="85"/>
+      <w:bookmarkEnd w:id="86"/>
     </w:p>
     <w:p>
       <w:pPr>
@@ -5284,7 +5403,7 @@
         </w:rPr>
         <w:t xml:space="preserve">Delivery of baseline project plan: </w:t>
       </w:r>
-      <w:ins w:id="86" w:author="Kathryn" w:date="2015-02-01T14:13:00Z">
+      <w:ins w:id="87" w:author="Kathryn" w:date="2015-02-01T14:13:00Z">
         <w:r>
           <w:rPr>
             <w:spacing w:val="2"/>
@@ -5294,7 +5413,7 @@
           <w:t>February 5</w:t>
         </w:r>
       </w:ins>
-      <w:del w:id="87" w:author="Kathryn" w:date="2015-02-01T14:13:00Z">
+      <w:del w:id="88" w:author="Kathryn" w:date="2015-02-01T14:13:00Z">
         <w:r>
           <w:rPr>
             <w:spacing w:val="2"/>
@@ -5331,7 +5450,7 @@
         </w:rPr>
         <w:t xml:space="preserve">Software products ready for operation: April </w:t>
       </w:r>
-      <w:ins w:id="88" w:author="Kathryn" w:date="2015-02-01T14:55:00Z">
+      <w:ins w:id="89" w:author="Kathryn" w:date="2015-02-01T14:55:00Z">
         <w:r>
           <w:rPr>
             <w:spacing w:val="1"/>
@@ -5354,9 +5473,9 @@
       <w:pPr>
         <w:pStyle w:val="Heading1"/>
       </w:pPr>
-      <w:bookmarkStart w:id="89" w:name="h.2s8eyo1" w:colFirst="0" w:colLast="0"/>
-      <w:bookmarkStart w:id="90" w:name="_Toc410570232"/>
-      <w:bookmarkEnd w:id="89"/>
+      <w:bookmarkStart w:id="90" w:name="h.2s8eyo1" w:colFirst="0" w:colLast="0"/>
+      <w:bookmarkStart w:id="91" w:name="_Toc410570232"/>
+      <w:bookmarkEnd w:id="90"/>
       <w:r>
         <w:t>2</w:t>
       </w:r>
@@ -5366,7 +5485,7 @@
       <w:r>
         <w:t>Project Organization</w:t>
       </w:r>
-      <w:bookmarkEnd w:id="90"/>
+      <w:bookmarkEnd w:id="91"/>
     </w:p>
     <w:p>
       <w:pPr>
@@ -5446,7 +5565,7 @@
         </w:rPr>
         <w:t xml:space="preserve"> </w:t>
       </w:r>
-      <w:ins w:id="91" w:author="Kathryn" w:date="2015-02-01T14:14:00Z">
+      <w:ins w:id="92" w:author="Kathryn" w:date="2015-02-01T14:14:00Z">
         <w:r>
           <w:rPr>
             <w:sz w:val="24"/>
@@ -5455,7 +5574,7 @@
           <w:t xml:space="preserve">The </w:t>
         </w:r>
       </w:ins>
-      <w:del w:id="92" w:author="Kathryn" w:date="2015-02-01T14:14:00Z">
+      <w:del w:id="93" w:author="Kathryn" w:date="2015-02-01T14:14:00Z">
         <w:r>
           <w:rPr>
             <w:sz w:val="24"/>
@@ -5464,7 +5583,7 @@
           <w:delText>F</w:delText>
         </w:r>
       </w:del>
-      <w:ins w:id="93" w:author="Kathryn" w:date="2015-02-01T14:14:00Z">
+      <w:ins w:id="94" w:author="Kathryn" w:date="2015-02-01T14:14:00Z">
         <w:r>
           <w:rPr>
             <w:sz w:val="24"/>
@@ -5487,7 +5606,7 @@
         </w:rPr>
         <w:t xml:space="preserve">five </w:t>
       </w:r>
-      <w:ins w:id="94" w:author="Kathryn" w:date="2015-02-01T14:15:00Z">
+      <w:ins w:id="95" w:author="Kathryn" w:date="2015-02-01T14:15:00Z">
         <w:r>
           <w:rPr>
             <w:sz w:val="24"/>
@@ -5496,7 +5615,7 @@
           <w:t>people</w:t>
         </w:r>
       </w:ins>
-      <w:del w:id="95" w:author="Kathryn" w:date="2015-02-01T14:15:00Z">
+      <w:del w:id="96" w:author="Kathryn" w:date="2015-02-01T14:15:00Z">
         <w:r>
           <w:rPr>
             <w:sz w:val="24"/>
@@ -5557,13 +5676,31 @@
           <w:szCs w:val="24"/>
         </w:rPr>
       </w:pPr>
-      <w:r>
-        <w:rPr>
-          <w:sz w:val="24"/>
-          <w:szCs w:val="24"/>
-        </w:rPr>
-        <w:t>Anant Kambli</w:t>
-      </w:r>
+      <w:proofErr w:type="spellStart"/>
+      <w:r>
+        <w:rPr>
+          <w:sz w:val="24"/>
+          <w:szCs w:val="24"/>
+        </w:rPr>
+        <w:t>Anant</w:t>
+      </w:r>
+      <w:proofErr w:type="spellEnd"/>
+      <w:r>
+        <w:rPr>
+          <w:sz w:val="24"/>
+          <w:szCs w:val="24"/>
+        </w:rPr>
+        <w:t xml:space="preserve"> </w:t>
+      </w:r>
+      <w:proofErr w:type="spellStart"/>
+      <w:r>
+        <w:rPr>
+          <w:sz w:val="24"/>
+          <w:szCs w:val="24"/>
+        </w:rPr>
+        <w:t>Kambli</w:t>
+      </w:r>
+      <w:proofErr w:type="spellEnd"/>
     </w:p>
     <w:p>
       <w:pPr>
@@ -5604,8 +5741,17 @@
           <w:sz w:val="24"/>
           <w:szCs w:val="24"/>
         </w:rPr>
-        <w:t>Raleigh Murráy</w:t>
-      </w:r>
+        <w:t xml:space="preserve">Raleigh </w:t>
+      </w:r>
+      <w:proofErr w:type="spellStart"/>
+      <w:r>
+        <w:rPr>
+          <w:sz w:val="24"/>
+          <w:szCs w:val="24"/>
+        </w:rPr>
+        <w:t>Murráy</w:t>
+      </w:r>
+      <w:proofErr w:type="spellEnd"/>
     </w:p>
     <w:p>
       <w:pPr>
@@ -5620,12 +5766,21 @@
           <w:szCs w:val="24"/>
         </w:rPr>
       </w:pPr>
-      <w:r>
-        <w:rPr>
-          <w:sz w:val="24"/>
-          <w:szCs w:val="24"/>
-        </w:rPr>
-        <w:t>Shahed Shuman</w:t>
+      <w:proofErr w:type="spellStart"/>
+      <w:r>
+        <w:rPr>
+          <w:sz w:val="24"/>
+          <w:szCs w:val="24"/>
+        </w:rPr>
+        <w:t>Shahed</w:t>
+      </w:r>
+      <w:proofErr w:type="spellEnd"/>
+      <w:r>
+        <w:rPr>
+          <w:sz w:val="24"/>
+          <w:szCs w:val="24"/>
+        </w:rPr>
+        <w:t xml:space="preserve"> Shuman</w:t>
       </w:r>
     </w:p>
     <w:p>
@@ -5671,7 +5826,7 @@
         </w:rPr>
         <w:t xml:space="preserve">The team members are individually responsible for handling coordination between each other </w:t>
       </w:r>
-      <w:ins w:id="96" w:author="Kathryn" w:date="2015-02-01T14:15:00Z">
+      <w:ins w:id="97" w:author="Kathryn" w:date="2015-02-01T14:15:00Z">
         <w:r>
           <w:rPr>
             <w:sz w:val="24"/>
@@ -5680,7 +5835,7 @@
           <w:t>in order to complete</w:t>
         </w:r>
       </w:ins>
-      <w:del w:id="97" w:author="Kathryn" w:date="2015-02-01T14:15:00Z">
+      <w:del w:id="98" w:author="Kathryn" w:date="2015-02-01T14:15:00Z">
         <w:r>
           <w:rPr>
             <w:sz w:val="24"/>
@@ -5751,16 +5906,16 @@
       <w:pPr>
         <w:pStyle w:val="Heading2"/>
       </w:pPr>
-      <w:bookmarkStart w:id="98" w:name="h.17dp8vu" w:colFirst="0" w:colLast="0"/>
-      <w:bookmarkStart w:id="99" w:name="_Toc410570233"/>
-      <w:bookmarkEnd w:id="98"/>
+      <w:bookmarkStart w:id="99" w:name="h.17dp8vu" w:colFirst="0" w:colLast="0"/>
+      <w:bookmarkStart w:id="100" w:name="_Toc410570233"/>
+      <w:bookmarkEnd w:id="99"/>
       <w:r>
         <w:t xml:space="preserve">2.1 </w:t>
       </w:r>
       <w:r>
         <w:t>Roles and Responsibilities</w:t>
       </w:r>
-      <w:bookmarkEnd w:id="99"/>
+      <w:bookmarkEnd w:id="100"/>
       <w:r>
         <w:t xml:space="preserve"> </w:t>
       </w:r>
@@ -5774,10 +5929,10 @@
           <w:szCs w:val="24"/>
         </w:rPr>
       </w:pPr>
-      <w:bookmarkStart w:id="100" w:name="h.26in1rg" w:colFirst="0" w:colLast="0"/>
-      <w:bookmarkStart w:id="101" w:name="h.58vk9qsrslk2" w:colFirst="0" w:colLast="0"/>
-      <w:bookmarkEnd w:id="100"/>
+      <w:bookmarkStart w:id="101" w:name="h.26in1rg" w:colFirst="0" w:colLast="0"/>
+      <w:bookmarkStart w:id="102" w:name="h.58vk9qsrslk2" w:colFirst="0" w:colLast="0"/>
       <w:bookmarkEnd w:id="101"/>
+      <w:bookmarkEnd w:id="102"/>
       <w:r>
         <w:rPr>
           <w:rFonts w:ascii="Calibri" w:eastAsia="Calibri" w:hAnsi="Calibri" w:cs="Calibri"/>
@@ -5795,7 +5950,7 @@
         </w:rPr>
         <w:t xml:space="preserve"> – Analyst/Designers are responsible </w:t>
       </w:r>
-      <w:ins w:id="102" w:author="Kathryn" w:date="2015-02-01T14:16:00Z">
+      <w:ins w:id="103" w:author="Kathryn" w:date="2015-02-01T14:16:00Z">
         <w:r>
           <w:rPr>
             <w:rFonts w:ascii="Calibri" w:eastAsia="Calibri" w:hAnsi="Calibri" w:cs="Calibri"/>
@@ -5805,7 +5960,7 @@
           <w:t>for</w:t>
         </w:r>
       </w:ins>
-      <w:del w:id="103" w:author="Kathryn" w:date="2015-02-01T14:16:00Z">
+      <w:del w:id="104" w:author="Kathryn" w:date="2015-02-01T14:16:00Z">
         <w:r>
           <w:rPr>
             <w:rFonts w:ascii="Calibri" w:eastAsia="Calibri" w:hAnsi="Calibri" w:cs="Calibri"/>
@@ -5823,7 +5978,7 @@
         </w:rPr>
         <w:t xml:space="preserve"> gather</w:t>
       </w:r>
-      <w:ins w:id="104" w:author="Kathryn" w:date="2015-02-01T14:16:00Z">
+      <w:ins w:id="105" w:author="Kathryn" w:date="2015-02-01T14:16:00Z">
         <w:r>
           <w:rPr>
             <w:rFonts w:ascii="Calibri" w:eastAsia="Calibri" w:hAnsi="Calibri" w:cs="Calibri"/>
@@ -5841,7 +5996,7 @@
         </w:rPr>
         <w:t xml:space="preserve"> requirements from </w:t>
       </w:r>
-      <w:ins w:id="105" w:author="Kathryn" w:date="2015-02-01T14:17:00Z">
+      <w:ins w:id="106" w:author="Kathryn" w:date="2015-02-01T14:17:00Z">
         <w:r>
           <w:rPr>
             <w:rFonts w:ascii="Calibri" w:eastAsia="Calibri" w:hAnsi="Calibri" w:cs="Calibri"/>
@@ -5859,7 +6014,7 @@
         </w:rPr>
         <w:t>user</w:t>
       </w:r>
-      <w:ins w:id="106" w:author="Kathryn" w:date="2015-02-01T14:17:00Z">
+      <w:ins w:id="107" w:author="Kathryn" w:date="2015-02-01T14:17:00Z">
         <w:r>
           <w:rPr>
             <w:rFonts w:ascii="Calibri" w:eastAsia="Calibri" w:hAnsi="Calibri" w:cs="Calibri"/>
@@ -5877,7 +6032,7 @@
         </w:rPr>
         <w:t xml:space="preserve"> and </w:t>
       </w:r>
-      <w:del w:id="107" w:author="Kathryn" w:date="2015-02-01T14:16:00Z">
+      <w:del w:id="108" w:author="Kathryn" w:date="2015-02-01T14:16:00Z">
         <w:r>
           <w:rPr>
             <w:rFonts w:ascii="Calibri" w:eastAsia="Calibri" w:hAnsi="Calibri" w:cs="Calibri"/>
@@ -5969,7 +6124,7 @@
         </w:rPr>
         <w:t xml:space="preserve"> – Testers are responsible </w:t>
       </w:r>
-      <w:ins w:id="108" w:author="Kathryn" w:date="2015-02-01T14:17:00Z">
+      <w:ins w:id="109" w:author="Kathryn" w:date="2015-02-01T14:17:00Z">
         <w:r>
           <w:rPr>
             <w:rFonts w:ascii="Calibri" w:eastAsia="Calibri" w:hAnsi="Calibri" w:cs="Calibri"/>
@@ -5979,7 +6134,7 @@
           <w:t>for</w:t>
         </w:r>
       </w:ins>
-      <w:del w:id="109" w:author="Kathryn" w:date="2015-02-01T14:17:00Z">
+      <w:del w:id="110" w:author="Kathryn" w:date="2015-02-01T14:17:00Z">
         <w:r>
           <w:rPr>
             <w:rFonts w:ascii="Calibri" w:eastAsia="Calibri" w:hAnsi="Calibri" w:cs="Calibri"/>
@@ -5997,7 +6152,7 @@
         </w:rPr>
         <w:t xml:space="preserve"> perform</w:t>
       </w:r>
-      <w:ins w:id="110" w:author="Kathryn" w:date="2015-02-01T14:17:00Z">
+      <w:ins w:id="111" w:author="Kathryn" w:date="2015-02-01T14:17:00Z">
         <w:r>
           <w:rPr>
             <w:rFonts w:ascii="Calibri" w:eastAsia="Calibri" w:hAnsi="Calibri" w:cs="Calibri"/>
@@ -6015,7 +6170,7 @@
         </w:rPr>
         <w:t xml:space="preserve"> integration testing as well as conducting user acceptance test</w:t>
       </w:r>
-      <w:ins w:id="111" w:author="Kathryn" w:date="2015-02-01T14:18:00Z">
+      <w:ins w:id="112" w:author="Kathryn" w:date="2015-02-01T14:18:00Z">
         <w:r>
           <w:rPr>
             <w:rFonts w:ascii="Calibri" w:eastAsia="Calibri" w:hAnsi="Calibri" w:cs="Calibri"/>
@@ -6025,7 +6180,7 @@
           <w:t>s</w:t>
         </w:r>
       </w:ins>
-      <w:del w:id="112" w:author="Kathryn" w:date="2015-02-01T14:18:00Z">
+      <w:del w:id="113" w:author="Kathryn" w:date="2015-02-01T14:18:00Z">
         <w:r>
           <w:rPr>
             <w:rFonts w:ascii="Calibri" w:eastAsia="Calibri" w:hAnsi="Calibri" w:cs="Calibri"/>
@@ -6123,7 +6278,7 @@
         </w:rPr>
         <w:t xml:space="preserve">is responsible for writing </w:t>
       </w:r>
-      <w:ins w:id="113" w:author="Kathryn" w:date="2015-02-01T14:18:00Z">
+      <w:ins w:id="114" w:author="Kathryn" w:date="2015-02-01T14:18:00Z">
         <w:r>
           <w:rPr>
             <w:rFonts w:ascii="Calibri" w:eastAsia="Calibri" w:hAnsi="Calibri" w:cs="Calibri"/>
@@ -6141,7 +6296,7 @@
         </w:rPr>
         <w:t xml:space="preserve">manual as well as </w:t>
       </w:r>
-      <w:del w:id="114" w:author="Kathryn" w:date="2015-02-01T14:18:00Z">
+      <w:del w:id="115" w:author="Kathryn" w:date="2015-02-01T14:18:00Z">
         <w:r>
           <w:rPr>
             <w:rFonts w:ascii="Calibri" w:eastAsia="Calibri" w:hAnsi="Calibri" w:cs="Calibri"/>
@@ -6159,7 +6314,7 @@
         </w:rPr>
         <w:t xml:space="preserve">testing usability of </w:t>
       </w:r>
-      <w:ins w:id="115" w:author="Kathryn" w:date="2015-02-01T14:18:00Z">
+      <w:ins w:id="116" w:author="Kathryn" w:date="2015-02-01T14:18:00Z">
         <w:r>
           <w:rPr>
             <w:rFonts w:ascii="Calibri" w:eastAsia="Calibri" w:hAnsi="Calibri" w:cs="Calibri"/>
@@ -6214,7 +6369,7 @@
         </w:rPr>
         <w:t xml:space="preserve"> - Project Manager is responsible for managing </w:t>
       </w:r>
-      <w:ins w:id="116" w:author="Kathryn" w:date="2015-02-01T14:19:00Z">
+      <w:ins w:id="117" w:author="Kathryn" w:date="2015-02-01T14:19:00Z">
         <w:r>
           <w:rPr>
             <w:rFonts w:ascii="Calibri" w:eastAsia="Calibri" w:hAnsi="Calibri" w:cs="Calibri"/>
@@ -6232,7 +6387,7 @@
         </w:rPr>
         <w:t xml:space="preserve">overall project and updating </w:t>
       </w:r>
-      <w:ins w:id="117" w:author="Kathryn" w:date="2015-02-01T14:19:00Z">
+      <w:ins w:id="118" w:author="Kathryn" w:date="2015-02-01T14:19:00Z">
         <w:r>
           <w:rPr>
             <w:rFonts w:ascii="Calibri" w:eastAsia="Calibri" w:hAnsi="Calibri" w:cs="Calibri"/>
@@ -6250,7 +6405,7 @@
         </w:rPr>
         <w:t xml:space="preserve">project status </w:t>
       </w:r>
-      <w:del w:id="118" w:author="Kathryn" w:date="2015-02-01T14:19:00Z">
+      <w:del w:id="119" w:author="Kathryn" w:date="2015-02-01T14:19:00Z">
         <w:r>
           <w:rPr>
             <w:rFonts w:ascii="Calibri" w:eastAsia="Calibri" w:hAnsi="Calibri" w:cs="Calibri"/>
@@ -6260,7 +6415,7 @@
           <w:delText xml:space="preserve">to stakeholder community </w:delText>
         </w:r>
       </w:del>
-      <w:ins w:id="119" w:author="Kathryn" w:date="2015-02-01T14:19:00Z">
+      <w:ins w:id="120" w:author="Kathryn" w:date="2015-02-01T14:19:00Z">
         <w:r>
           <w:rPr>
             <w:rFonts w:ascii="Calibri" w:eastAsia="Calibri" w:hAnsi="Calibri" w:cs="Calibri"/>
@@ -6270,7 +6425,7 @@
           <w:t>via</w:t>
         </w:r>
       </w:ins>
-      <w:del w:id="120" w:author="Kathryn" w:date="2015-02-01T14:19:00Z">
+      <w:del w:id="121" w:author="Kathryn" w:date="2015-02-01T14:19:00Z">
         <w:r>
           <w:rPr>
             <w:rFonts w:ascii="Calibri" w:eastAsia="Calibri" w:hAnsi="Calibri" w:cs="Calibri"/>
@@ -6280,7 +6435,7 @@
           <w:delText xml:space="preserve">by sending </w:delText>
         </w:r>
       </w:del>
-      <w:ins w:id="121" w:author="Kathryn" w:date="2015-02-01T14:20:00Z">
+      <w:ins w:id="122" w:author="Kathryn" w:date="2015-02-01T14:20:00Z">
         <w:r>
           <w:rPr>
             <w:rFonts w:ascii="Calibri" w:eastAsia="Calibri" w:hAnsi="Calibri" w:cs="Calibri"/>
@@ -6303,7 +6458,7 @@
       <w:pPr>
         <w:pStyle w:val="Heading1"/>
       </w:pPr>
-      <w:bookmarkStart w:id="122" w:name="_Toc410570234"/>
+      <w:bookmarkStart w:id="123" w:name="_Toc410570234"/>
       <w:r>
         <w:t>3</w:t>
       </w:r>
@@ -6313,7 +6468,7 @@
       <w:r>
         <w:t>Managerial Process Plan</w:t>
       </w:r>
-      <w:bookmarkEnd w:id="122"/>
+      <w:bookmarkEnd w:id="123"/>
     </w:p>
     <w:p>
       <w:pPr>
@@ -6329,7 +6484,7 @@
         </w:rPr>
         <w:t xml:space="preserve">The SPMP will specify the project management processes for the project and will include: the project startup plan, </w:t>
       </w:r>
-      <w:ins w:id="123" w:author="Kathryn" w:date="2015-02-01T14:21:00Z">
+      <w:ins w:id="124" w:author="Kathryn" w:date="2015-02-01T14:21:00Z">
         <w:r>
           <w:rPr>
             <w:sz w:val="24"/>
@@ -6338,7 +6493,7 @@
           <w:t xml:space="preserve">project work plan, </w:t>
         </w:r>
       </w:ins>
-      <w:ins w:id="124" w:author="Kathryn" w:date="2015-02-01T14:22:00Z">
+      <w:ins w:id="125" w:author="Kathryn" w:date="2015-02-01T14:22:00Z">
         <w:r>
           <w:rPr>
             <w:sz w:val="24"/>
@@ -6354,7 +6509,7 @@
         </w:rPr>
         <w:t>risk management plan</w:t>
       </w:r>
-      <w:del w:id="125" w:author="Kathryn" w:date="2015-02-01T14:22:00Z">
+      <w:del w:id="126" w:author="Kathryn" w:date="2015-02-01T14:22:00Z">
         <w:r>
           <w:rPr>
             <w:sz w:val="24"/>
@@ -6385,7 +6540,7 @@
         </w:rPr>
         <w:t>In order to be successful</w:t>
       </w:r>
-      <w:ins w:id="126" w:author="Kathryn" w:date="2015-02-01T14:23:00Z">
+      <w:ins w:id="127" w:author="Kathryn" w:date="2015-02-01T14:23:00Z">
         <w:r>
           <w:rPr>
             <w:sz w:val="24"/>
@@ -6401,7 +6556,7 @@
         </w:rPr>
         <w:t xml:space="preserve"> the team must deliver a software product that will satisfy the needs of the client as outlined in the SRS</w:t>
       </w:r>
-      <w:del w:id="127" w:author="Kathryn" w:date="2015-02-01T14:24:00Z">
+      <w:del w:id="128" w:author="Kathryn" w:date="2015-02-01T14:24:00Z">
         <w:r>
           <w:rPr>
             <w:sz w:val="24"/>
@@ -6430,11 +6585,11 @@
       <w:pPr>
         <w:pStyle w:val="Heading2"/>
       </w:pPr>
-      <w:bookmarkStart w:id="128" w:name="_Toc410570235"/>
+      <w:bookmarkStart w:id="129" w:name="_Toc410570235"/>
       <w:r>
         <w:t>3.1 Start-up Plan</w:t>
       </w:r>
-      <w:bookmarkEnd w:id="128"/>
+      <w:bookmarkEnd w:id="129"/>
     </w:p>
     <w:p>
       <w:pPr>
@@ -6450,7 +6605,7 @@
         </w:rPr>
         <w:t xml:space="preserve">The SPMP outlines the resources and materials needed to start the project and will include: </w:t>
       </w:r>
-      <w:ins w:id="129" w:author="Kathryn" w:date="2015-02-01T14:24:00Z">
+      <w:ins w:id="130" w:author="Kathryn" w:date="2015-02-01T14:24:00Z">
         <w:r>
           <w:rPr>
             <w:sz w:val="24"/>
@@ -6466,7 +6621,7 @@
         </w:rPr>
         <w:t xml:space="preserve">estimation plan, </w:t>
       </w:r>
-      <w:ins w:id="130" w:author="Kathryn" w:date="2015-02-01T14:24:00Z">
+      <w:ins w:id="131" w:author="Kathryn" w:date="2015-02-01T14:24:00Z">
         <w:r>
           <w:rPr>
             <w:sz w:val="24"/>
@@ -6482,7 +6637,7 @@
         </w:rPr>
         <w:t xml:space="preserve">staffing plan, </w:t>
       </w:r>
-      <w:ins w:id="131" w:author="Kathryn" w:date="2015-02-01T14:24:00Z">
+      <w:ins w:id="132" w:author="Kathryn" w:date="2015-02-01T14:24:00Z">
         <w:r>
           <w:rPr>
             <w:sz w:val="24"/>
@@ -6498,7 +6653,7 @@
         </w:rPr>
         <w:t>resource acquisition plan</w:t>
       </w:r>
-      <w:del w:id="132" w:author="Kathryn" w:date="2015-02-01T14:24:00Z">
+      <w:del w:id="133" w:author="Kathryn" w:date="2015-02-01T14:24:00Z">
         <w:r>
           <w:rPr>
             <w:sz w:val="24"/>
@@ -6534,11 +6689,11 @@
       <w:pPr>
         <w:pStyle w:val="Heading3"/>
       </w:pPr>
-      <w:bookmarkStart w:id="133" w:name="_Toc410570236"/>
+      <w:bookmarkStart w:id="134" w:name="_Toc410570236"/>
       <w:r>
         <w:t>3.1.1 Estimation Plan</w:t>
       </w:r>
-      <w:bookmarkEnd w:id="133"/>
+      <w:bookmarkEnd w:id="134"/>
     </w:p>
     <w:p>
       <w:pPr>
@@ -6547,7 +6702,7 @@
           <w:szCs w:val="24"/>
         </w:rPr>
       </w:pPr>
-      <w:ins w:id="134" w:author="Kathryn" w:date="2015-02-01T14:30:00Z">
+      <w:ins w:id="135" w:author="Kathryn" w:date="2015-02-01T14:30:00Z">
         <w:r>
           <w:rPr>
             <w:sz w:val="24"/>
@@ -6556,7 +6711,7 @@
           <w:t>The team is</w:t>
         </w:r>
       </w:ins>
-      <w:ins w:id="135" w:author="Kathryn" w:date="2015-02-01T14:29:00Z">
+      <w:ins w:id="136" w:author="Kathryn" w:date="2015-02-01T14:29:00Z">
         <w:r>
           <w:rPr>
             <w:sz w:val="24"/>
@@ -6565,7 +6720,7 @@
           <w:t xml:space="preserve"> using a time-boxed agile process, and therefore have established initial estimates and plan to update them as </w:t>
         </w:r>
       </w:ins>
-      <w:ins w:id="136" w:author="Kathryn" w:date="2015-02-01T14:31:00Z">
+      <w:ins w:id="137" w:author="Kathryn" w:date="2015-02-01T14:31:00Z">
         <w:r>
           <w:rPr>
             <w:sz w:val="24"/>
@@ -6574,7 +6729,7 @@
           <w:t>the project progresses</w:t>
         </w:r>
       </w:ins>
-      <w:ins w:id="137" w:author="Kathryn" w:date="2015-02-01T14:29:00Z">
+      <w:ins w:id="138" w:author="Kathryn" w:date="2015-02-01T14:29:00Z">
         <w:r>
           <w:rPr>
             <w:sz w:val="24"/>
@@ -6583,7 +6738,7 @@
           <w:t xml:space="preserve">.  </w:t>
         </w:r>
       </w:ins>
-      <w:del w:id="138" w:author="Kathryn" w:date="2015-02-01T14:31:00Z">
+      <w:del w:id="139" w:author="Kathryn" w:date="2015-02-01T14:31:00Z">
         <w:r>
           <w:rPr>
             <w:sz w:val="24"/>
@@ -6605,26 +6760,26 @@
       <w:pPr>
         <w:pStyle w:val="Heading3"/>
       </w:pPr>
-      <w:bookmarkStart w:id="139" w:name="_Toc410570237"/>
+      <w:bookmarkStart w:id="140" w:name="_Toc410570237"/>
       <w:r>
         <w:t>3.1.2 Staffing Plan</w:t>
       </w:r>
-      <w:bookmarkEnd w:id="139"/>
+      <w:bookmarkEnd w:id="140"/>
     </w:p>
     <w:p>
       <w:pPr>
         <w:spacing w:before="37" w:after="0"/>
         <w:rPr>
-          <w:del w:id="140" w:author="Kathryn" w:date="2015-02-01T14:44:00Z"/>
-        </w:rPr>
-        <w:pPrChange w:id="141" w:author="Kathryn" w:date="2015-02-01T14:44:00Z">
+          <w:del w:id="141" w:author="Kathryn" w:date="2015-02-01T14:44:00Z"/>
+        </w:rPr>
+        <w:pPrChange w:id="142" w:author="Kathryn" w:date="2015-02-01T14:44:00Z">
           <w:pPr>
             <w:spacing w:before="37" w:after="0"/>
             <w:jc w:val="both"/>
           </w:pPr>
         </w:pPrChange>
       </w:pPr>
-      <w:ins w:id="142" w:author="Kathryn" w:date="2015-02-01T14:43:00Z">
+      <w:ins w:id="143" w:author="Kathryn" w:date="2015-02-01T14:43:00Z">
         <w:r>
           <w:rPr>
             <w:sz w:val="24"/>
@@ -6633,7 +6788,7 @@
           <w:t>Due to limited resources, a</w:t>
         </w:r>
       </w:ins>
-      <w:ins w:id="143" w:author="Kathryn" w:date="2015-02-01T14:41:00Z">
+      <w:ins w:id="144" w:author="Kathryn" w:date="2015-02-01T14:41:00Z">
         <w:r>
           <w:rPr>
             <w:sz w:val="24"/>
@@ -6642,7 +6797,7 @@
           <w:t xml:space="preserve">ll team members will take on all </w:t>
         </w:r>
       </w:ins>
-      <w:ins w:id="144" w:author="Kathryn" w:date="2015-02-01T14:42:00Z">
+      <w:ins w:id="145" w:author="Kathryn" w:date="2015-02-01T14:42:00Z">
         <w:r>
           <w:rPr>
             <w:sz w:val="24"/>
@@ -6651,7 +6806,7 @@
           <w:t xml:space="preserve">roles at various stages of the project. </w:t>
         </w:r>
       </w:ins>
-      <w:ins w:id="145" w:author="Kathryn" w:date="2015-02-01T14:43:00Z">
+      <w:ins w:id="146" w:author="Kathryn" w:date="2015-02-01T14:43:00Z">
         <w:r>
           <w:rPr>
             <w:sz w:val="24"/>
@@ -6660,7 +6815,7 @@
           <w:t xml:space="preserve"> This is in keeping with the agile philosophy that the pr</w:t>
         </w:r>
       </w:ins>
-      <w:ins w:id="146" w:author="Kathryn" w:date="2015-02-01T14:44:00Z">
+      <w:ins w:id="147" w:author="Kathryn" w:date="2015-02-01T14:44:00Z">
         <w:r>
           <w:rPr>
             <w:sz w:val="24"/>
@@ -6669,7 +6824,7 @@
           <w:t>o</w:t>
         </w:r>
       </w:ins>
-      <w:ins w:id="147" w:author="Kathryn" w:date="2015-02-01T14:43:00Z">
+      <w:ins w:id="148" w:author="Kathryn" w:date="2015-02-01T14:43:00Z">
         <w:r>
           <w:rPr>
             <w:sz w:val="24"/>
@@ -6678,7 +6833,7 @@
           <w:t>ject follows.</w:t>
         </w:r>
       </w:ins>
-      <w:ins w:id="148" w:author="Kathryn" w:date="2015-02-01T14:44:00Z">
+      <w:ins w:id="149" w:author="Kathryn" w:date="2015-02-01T14:44:00Z">
         <w:r>
           <w:rPr>
             <w:sz w:val="24"/>
@@ -6687,7 +6842,7 @@
           <w:t xml:space="preserve"> </w:t>
         </w:r>
       </w:ins>
-      <w:del w:id="149" w:author="Kathryn" w:date="2015-02-01T14:44:00Z">
+      <w:del w:id="150" w:author="Kathryn" w:date="2015-02-01T14:44:00Z">
         <w:r>
           <w:rPr>
             <w:sz w:val="24"/>
@@ -6715,11 +6870,11 @@
       <w:pPr>
         <w:spacing w:before="37" w:after="0"/>
         <w:rPr>
-          <w:del w:id="150" w:author="Kathryn" w:date="2015-02-01T14:44:00Z"/>
-          <w:sz w:val="24"/>
-          <w:szCs w:val="24"/>
-        </w:rPr>
-        <w:pPrChange w:id="151" w:author="Kathryn" w:date="2015-02-01T14:44:00Z">
+          <w:del w:id="151" w:author="Kathryn" w:date="2015-02-01T14:44:00Z"/>
+          <w:sz w:val="24"/>
+          <w:szCs w:val="24"/>
+        </w:rPr>
+        <w:pPrChange w:id="152" w:author="Kathryn" w:date="2015-02-01T14:44:00Z">
           <w:pPr>
             <w:spacing w:after="0"/>
             <w:ind w:left="1327"/>
@@ -6737,7 +6892,7 @@
           <w:right w:w="0" w:type="dxa"/>
         </w:tblCellMar>
         <w:tblLook w:val="04A0" w:firstRow="1" w:lastRow="0" w:firstColumn="1" w:lastColumn="0" w:noHBand="0" w:noVBand="1"/>
-        <w:tblPrChange w:id="152" w:author="Kathryn" w:date="2015-02-01T14:33:00Z">
+        <w:tblPrChange w:id="153" w:author="Kathryn" w:date="2015-02-01T14:33:00Z">
           <w:tblPr>
             <w:tblW w:w="0" w:type="auto"/>
             <w:tblInd w:w="6" w:type="dxa"/>
@@ -6754,7 +6909,7 @@
         <w:gridCol w:w="2610"/>
         <w:gridCol w:w="1260"/>
         <w:gridCol w:w="5478"/>
-        <w:tblGridChange w:id="153">
+        <w:tblGridChange w:id="154">
           <w:tblGrid>
             <w:gridCol w:w="2610"/>
             <w:gridCol w:w="1260"/>
@@ -6765,8 +6920,8 @@
       <w:tr>
         <w:trPr>
           <w:trHeight w:hRule="exact" w:val="470"/>
-          <w:del w:id="154" w:author="Kathryn" w:date="2015-02-01T14:44:00Z"/>
-          <w:trPrChange w:id="155" w:author="Kathryn" w:date="2015-02-01T14:33:00Z">
+          <w:del w:id="155" w:author="Kathryn" w:date="2015-02-01T14:44:00Z"/>
+          <w:trPrChange w:id="156" w:author="Kathryn" w:date="2015-02-01T14:33:00Z">
             <w:trPr>
               <w:trHeight w:hRule="exact" w:val="470"/>
             </w:trPr>
@@ -6781,7 +6936,7 @@
               <w:bottom w:val="single" w:sz="5" w:space="0" w:color="000000"/>
               <w:right w:val="single" w:sz="5" w:space="0" w:color="000000"/>
             </w:tcBorders>
-            <w:tcPrChange w:id="156" w:author="Kathryn" w:date="2015-02-01T14:33:00Z">
+            <w:tcPrChange w:id="157" w:author="Kathryn" w:date="2015-02-01T14:33:00Z">
               <w:tcPr>
                 <w:tcW w:w="2610" w:type="dxa"/>
                 <w:tcBorders>
@@ -6797,18 +6952,18 @@
             <w:pPr>
               <w:spacing w:before="37" w:after="0"/>
               <w:rPr>
-                <w:del w:id="157" w:author="Kathryn" w:date="2015-02-01T14:44:00Z"/>
+                <w:del w:id="158" w:author="Kathryn" w:date="2015-02-01T14:44:00Z"/>
                 <w:b/>
                 <w:sz w:val="24"/>
                 <w:szCs w:val="24"/>
               </w:rPr>
-              <w:pPrChange w:id="158" w:author="Kathryn" w:date="2015-02-01T14:44:00Z">
+              <w:pPrChange w:id="159" w:author="Kathryn" w:date="2015-02-01T14:44:00Z">
                 <w:pPr>
                   <w:spacing w:before="6" w:after="0"/>
                 </w:pPr>
               </w:pPrChange>
             </w:pPr>
-            <w:del w:id="159" w:author="Kathryn" w:date="2015-02-01T14:44:00Z">
+            <w:del w:id="160" w:author="Kathryn" w:date="2015-02-01T14:44:00Z">
               <w:r>
                 <w:rPr>
                   <w:b/>
@@ -6829,7 +6984,7 @@
               <w:bottom w:val="single" w:sz="5" w:space="0" w:color="000000"/>
               <w:right w:val="single" w:sz="5" w:space="0" w:color="000000"/>
             </w:tcBorders>
-            <w:tcPrChange w:id="160" w:author="Kathryn" w:date="2015-02-01T14:33:00Z">
+            <w:tcPrChange w:id="161" w:author="Kathryn" w:date="2015-02-01T14:33:00Z">
               <w:tcPr>
                 <w:tcW w:w="1260" w:type="dxa"/>
                 <w:tcBorders>
@@ -6845,19 +7000,19 @@
             <w:pPr>
               <w:spacing w:before="37" w:after="0"/>
               <w:rPr>
-                <w:del w:id="161" w:author="Kathryn" w:date="2015-02-01T14:44:00Z"/>
+                <w:del w:id="162" w:author="Kathryn" w:date="2015-02-01T14:44:00Z"/>
                 <w:b/>
                 <w:sz w:val="24"/>
                 <w:szCs w:val="24"/>
               </w:rPr>
-              <w:pPrChange w:id="162" w:author="Kathryn" w:date="2015-02-01T14:44:00Z">
+              <w:pPrChange w:id="163" w:author="Kathryn" w:date="2015-02-01T14:44:00Z">
                 <w:pPr>
                   <w:spacing w:before="6" w:after="0"/>
                   <w:ind w:left="125"/>
                 </w:pPr>
               </w:pPrChange>
             </w:pPr>
-            <w:del w:id="163" w:author="Kathryn" w:date="2015-02-01T14:44:00Z">
+            <w:del w:id="164" w:author="Kathryn" w:date="2015-02-01T14:44:00Z">
               <w:r>
                 <w:rPr>
                   <w:b/>
@@ -6878,7 +7033,7 @@
               <w:bottom w:val="single" w:sz="5" w:space="0" w:color="000000"/>
               <w:right w:val="single" w:sz="5" w:space="0" w:color="000000"/>
             </w:tcBorders>
-            <w:tcPrChange w:id="164" w:author="Kathryn" w:date="2015-02-01T14:33:00Z">
+            <w:tcPrChange w:id="165" w:author="Kathryn" w:date="2015-02-01T14:33:00Z">
               <w:tcPr>
                 <w:tcW w:w="2250" w:type="dxa"/>
                 <w:tcBorders>
@@ -6894,19 +7049,19 @@
             <w:pPr>
               <w:spacing w:before="37" w:after="0"/>
               <w:rPr>
-                <w:del w:id="165" w:author="Kathryn" w:date="2015-02-01T14:33:00Z"/>
+                <w:del w:id="166" w:author="Kathryn" w:date="2015-02-01T14:33:00Z"/>
                 <w:b/>
                 <w:sz w:val="24"/>
                 <w:szCs w:val="24"/>
               </w:rPr>
-              <w:pPrChange w:id="166" w:author="Kathryn" w:date="2015-02-01T14:44:00Z">
+              <w:pPrChange w:id="167" w:author="Kathryn" w:date="2015-02-01T14:44:00Z">
                 <w:pPr>
                   <w:spacing w:before="6" w:after="0"/>
                   <w:ind w:left="254"/>
                 </w:pPr>
               </w:pPrChange>
             </w:pPr>
-            <w:del w:id="167" w:author="Kathryn" w:date="2015-02-01T14:44:00Z">
+            <w:del w:id="168" w:author="Kathryn" w:date="2015-02-01T14:44:00Z">
               <w:r>
                 <w:rPr>
                   <w:b/>
@@ -6921,19 +7076,19 @@
             <w:pPr>
               <w:spacing w:before="37" w:after="0"/>
               <w:rPr>
-                <w:del w:id="168" w:author="Kathryn" w:date="2015-02-01T14:44:00Z"/>
+                <w:del w:id="169" w:author="Kathryn" w:date="2015-02-01T14:44:00Z"/>
                 <w:b/>
                 <w:sz w:val="24"/>
                 <w:szCs w:val="24"/>
               </w:rPr>
-              <w:pPrChange w:id="169" w:author="Kathryn" w:date="2015-02-01T14:44:00Z">
+              <w:pPrChange w:id="170" w:author="Kathryn" w:date="2015-02-01T14:44:00Z">
                 <w:pPr>
                   <w:spacing w:after="0"/>
                   <w:ind w:left="407"/>
                 </w:pPr>
               </w:pPrChange>
             </w:pPr>
-            <w:del w:id="170" w:author="Kathryn" w:date="2015-02-01T14:33:00Z">
+            <w:del w:id="171" w:author="Kathryn" w:date="2015-02-01T14:33:00Z">
               <w:r>
                 <w:rPr>
                   <w:b/>
@@ -6949,8 +7104,8 @@
       <w:tr>
         <w:trPr>
           <w:trHeight w:hRule="exact" w:val="327"/>
-          <w:del w:id="171" w:author="Kathryn" w:date="2015-02-01T14:44:00Z"/>
-          <w:trPrChange w:id="172" w:author="Kathryn" w:date="2015-02-01T14:33:00Z">
+          <w:del w:id="172" w:author="Kathryn" w:date="2015-02-01T14:44:00Z"/>
+          <w:trPrChange w:id="173" w:author="Kathryn" w:date="2015-02-01T14:33:00Z">
             <w:trPr>
               <w:trHeight w:hRule="exact" w:val="327"/>
             </w:trPr>
@@ -6965,7 +7120,7 @@
               <w:bottom w:val="single" w:sz="5" w:space="0" w:color="000000"/>
               <w:right w:val="single" w:sz="5" w:space="0" w:color="000000"/>
             </w:tcBorders>
-            <w:tcPrChange w:id="173" w:author="Kathryn" w:date="2015-02-01T14:33:00Z">
+            <w:tcPrChange w:id="174" w:author="Kathryn" w:date="2015-02-01T14:33:00Z">
               <w:tcPr>
                 <w:tcW w:w="2610" w:type="dxa"/>
                 <w:tcBorders>
@@ -6981,18 +7136,18 @@
             <w:pPr>
               <w:spacing w:before="37" w:after="0"/>
               <w:rPr>
-                <w:del w:id="174" w:author="Kathryn" w:date="2015-02-01T14:44:00Z"/>
+                <w:del w:id="175" w:author="Kathryn" w:date="2015-02-01T14:44:00Z"/>
                 <w:sz w:val="24"/>
                 <w:szCs w:val="24"/>
               </w:rPr>
-              <w:pPrChange w:id="175" w:author="Kathryn" w:date="2015-02-01T14:44:00Z">
+              <w:pPrChange w:id="176" w:author="Kathryn" w:date="2015-02-01T14:44:00Z">
                 <w:pPr>
                   <w:spacing w:before="4" w:after="0"/>
                   <w:ind w:left="112"/>
                 </w:pPr>
               </w:pPrChange>
             </w:pPr>
-            <w:del w:id="176" w:author="Kathryn" w:date="2015-02-01T14:44:00Z">
+            <w:del w:id="177" w:author="Kathryn" w:date="2015-02-01T14:44:00Z">
               <w:r>
                 <w:rPr>
                   <w:sz w:val="24"/>
@@ -7012,7 +7167,7 @@
               <w:bottom w:val="single" w:sz="5" w:space="0" w:color="000000"/>
               <w:right w:val="single" w:sz="5" w:space="0" w:color="000000"/>
             </w:tcBorders>
-            <w:tcPrChange w:id="177" w:author="Kathryn" w:date="2015-02-01T14:33:00Z">
+            <w:tcPrChange w:id="178" w:author="Kathryn" w:date="2015-02-01T14:33:00Z">
               <w:tcPr>
                 <w:tcW w:w="1260" w:type="dxa"/>
                 <w:tcBorders>
@@ -7028,11 +7183,11 @@
             <w:pPr>
               <w:spacing w:before="37" w:after="0"/>
               <w:rPr>
-                <w:del w:id="178" w:author="Kathryn" w:date="2015-02-01T14:44:00Z"/>
+                <w:del w:id="179" w:author="Kathryn" w:date="2015-02-01T14:44:00Z"/>
                 <w:sz w:val="24"/>
                 <w:szCs w:val="24"/>
               </w:rPr>
-              <w:pPrChange w:id="179" w:author="Kathryn" w:date="2015-02-01T14:44:00Z">
+              <w:pPrChange w:id="180" w:author="Kathryn" w:date="2015-02-01T14:44:00Z">
                 <w:pPr>
                   <w:spacing w:before="4" w:after="0"/>
                   <w:ind w:left="407"/>
@@ -7050,7 +7205,7 @@
               <w:bottom w:val="single" w:sz="5" w:space="0" w:color="000000"/>
               <w:right w:val="single" w:sz="5" w:space="0" w:color="000000"/>
             </w:tcBorders>
-            <w:tcPrChange w:id="180" w:author="Kathryn" w:date="2015-02-01T14:33:00Z">
+            <w:tcPrChange w:id="181" w:author="Kathryn" w:date="2015-02-01T14:33:00Z">
               <w:tcPr>
                 <w:tcW w:w="2250" w:type="dxa"/>
                 <w:tcBorders>
@@ -7066,17 +7221,17 @@
             <w:pPr>
               <w:spacing w:before="37" w:after="0"/>
               <w:rPr>
-                <w:del w:id="181" w:author="Kathryn" w:date="2015-02-01T14:44:00Z"/>
+                <w:del w:id="182" w:author="Kathryn" w:date="2015-02-01T14:44:00Z"/>
                 <w:sz w:val="24"/>
                 <w:szCs w:val="24"/>
               </w:rPr>
-              <w:pPrChange w:id="182" w:author="Kathryn" w:date="2015-02-01T14:44:00Z">
+              <w:pPrChange w:id="183" w:author="Kathryn" w:date="2015-02-01T14:44:00Z">
                 <w:pPr>
                   <w:spacing w:before="4" w:after="0"/>
                 </w:pPr>
               </w:pPrChange>
             </w:pPr>
-            <w:del w:id="183" w:author="Kathryn" w:date="2015-02-01T14:44:00Z">
+            <w:del w:id="184" w:author="Kathryn" w:date="2015-02-01T14:44:00Z">
               <w:r>
                 <w:rPr>
                   <w:sz w:val="24"/>
@@ -7091,8 +7246,8 @@
       <w:tr>
         <w:trPr>
           <w:trHeight w:hRule="exact" w:val="399"/>
-          <w:del w:id="184" w:author="Kathryn" w:date="2015-02-01T14:44:00Z"/>
-          <w:trPrChange w:id="185" w:author="Kathryn" w:date="2015-02-01T14:33:00Z">
+          <w:del w:id="185" w:author="Kathryn" w:date="2015-02-01T14:44:00Z"/>
+          <w:trPrChange w:id="186" w:author="Kathryn" w:date="2015-02-01T14:33:00Z">
             <w:trPr>
               <w:trHeight w:hRule="exact" w:val="399"/>
             </w:trPr>
@@ -7107,7 +7262,7 @@
               <w:bottom w:val="single" w:sz="5" w:space="0" w:color="000000"/>
               <w:right w:val="single" w:sz="5" w:space="0" w:color="000000"/>
             </w:tcBorders>
-            <w:tcPrChange w:id="186" w:author="Kathryn" w:date="2015-02-01T14:33:00Z">
+            <w:tcPrChange w:id="187" w:author="Kathryn" w:date="2015-02-01T14:33:00Z">
               <w:tcPr>
                 <w:tcW w:w="2610" w:type="dxa"/>
                 <w:tcBorders>
@@ -7123,18 +7278,18 @@
             <w:pPr>
               <w:spacing w:before="37" w:after="0"/>
               <w:rPr>
-                <w:del w:id="187" w:author="Kathryn" w:date="2015-02-01T14:44:00Z"/>
+                <w:del w:id="188" w:author="Kathryn" w:date="2015-02-01T14:44:00Z"/>
                 <w:sz w:val="24"/>
                 <w:szCs w:val="24"/>
               </w:rPr>
-              <w:pPrChange w:id="188" w:author="Kathryn" w:date="2015-02-01T14:44:00Z">
+              <w:pPrChange w:id="189" w:author="Kathryn" w:date="2015-02-01T14:44:00Z">
                 <w:pPr>
                   <w:spacing w:before="3" w:after="0"/>
                   <w:ind w:left="112"/>
                 </w:pPr>
               </w:pPrChange>
             </w:pPr>
-            <w:del w:id="189" w:author="Kathryn" w:date="2015-02-01T14:44:00Z">
+            <w:del w:id="190" w:author="Kathryn" w:date="2015-02-01T14:44:00Z">
               <w:r>
                 <w:rPr>
                   <w:sz w:val="24"/>
@@ -7154,7 +7309,7 @@
               <w:bottom w:val="single" w:sz="5" w:space="0" w:color="000000"/>
               <w:right w:val="single" w:sz="5" w:space="0" w:color="000000"/>
             </w:tcBorders>
-            <w:tcPrChange w:id="190" w:author="Kathryn" w:date="2015-02-01T14:33:00Z">
+            <w:tcPrChange w:id="191" w:author="Kathryn" w:date="2015-02-01T14:33:00Z">
               <w:tcPr>
                 <w:tcW w:w="1260" w:type="dxa"/>
                 <w:tcBorders>
@@ -7170,11 +7325,11 @@
             <w:pPr>
               <w:spacing w:before="37" w:after="0"/>
               <w:rPr>
-                <w:del w:id="191" w:author="Kathryn" w:date="2015-02-01T14:44:00Z"/>
+                <w:del w:id="192" w:author="Kathryn" w:date="2015-02-01T14:44:00Z"/>
                 <w:sz w:val="24"/>
                 <w:szCs w:val="24"/>
               </w:rPr>
-              <w:pPrChange w:id="192" w:author="Kathryn" w:date="2015-02-01T14:44:00Z">
+              <w:pPrChange w:id="193" w:author="Kathryn" w:date="2015-02-01T14:44:00Z">
                 <w:pPr>
                   <w:spacing w:before="3" w:after="0"/>
                   <w:ind w:left="456"/>
@@ -7192,7 +7347,7 @@
               <w:bottom w:val="single" w:sz="5" w:space="0" w:color="000000"/>
               <w:right w:val="single" w:sz="5" w:space="0" w:color="000000"/>
             </w:tcBorders>
-            <w:tcPrChange w:id="193" w:author="Kathryn" w:date="2015-02-01T14:33:00Z">
+            <w:tcPrChange w:id="194" w:author="Kathryn" w:date="2015-02-01T14:33:00Z">
               <w:tcPr>
                 <w:tcW w:w="2250" w:type="dxa"/>
                 <w:tcBorders>
@@ -7208,17 +7363,17 @@
             <w:pPr>
               <w:spacing w:before="37" w:after="0"/>
               <w:rPr>
-                <w:del w:id="194" w:author="Kathryn" w:date="2015-02-01T14:44:00Z"/>
+                <w:del w:id="195" w:author="Kathryn" w:date="2015-02-01T14:44:00Z"/>
                 <w:sz w:val="24"/>
                 <w:szCs w:val="24"/>
               </w:rPr>
-              <w:pPrChange w:id="195" w:author="Kathryn" w:date="2015-02-01T14:44:00Z">
+              <w:pPrChange w:id="196" w:author="Kathryn" w:date="2015-02-01T14:44:00Z">
                 <w:pPr>
                   <w:spacing w:before="3" w:after="0"/>
                 </w:pPr>
               </w:pPrChange>
             </w:pPr>
-            <w:del w:id="196" w:author="Kathryn" w:date="2015-02-01T14:44:00Z">
+            <w:del w:id="197" w:author="Kathryn" w:date="2015-02-01T14:44:00Z">
               <w:r>
                 <w:rPr>
                   <w:sz w:val="24"/>
@@ -7233,8 +7388,8 @@
       <w:tr>
         <w:trPr>
           <w:trHeight w:hRule="exact" w:val="417"/>
-          <w:del w:id="197" w:author="Kathryn" w:date="2015-02-01T14:44:00Z"/>
-          <w:trPrChange w:id="198" w:author="Kathryn" w:date="2015-02-01T14:33:00Z">
+          <w:del w:id="198" w:author="Kathryn" w:date="2015-02-01T14:44:00Z"/>
+          <w:trPrChange w:id="199" w:author="Kathryn" w:date="2015-02-01T14:33:00Z">
             <w:trPr>
               <w:trHeight w:hRule="exact" w:val="417"/>
             </w:trPr>
@@ -7249,7 +7404,7 @@
               <w:bottom w:val="single" w:sz="5" w:space="0" w:color="000000"/>
               <w:right w:val="single" w:sz="5" w:space="0" w:color="000000"/>
             </w:tcBorders>
-            <w:tcPrChange w:id="199" w:author="Kathryn" w:date="2015-02-01T14:33:00Z">
+            <w:tcPrChange w:id="200" w:author="Kathryn" w:date="2015-02-01T14:33:00Z">
               <w:tcPr>
                 <w:tcW w:w="2610" w:type="dxa"/>
                 <w:tcBorders>
@@ -7265,18 +7420,18 @@
             <w:pPr>
               <w:spacing w:before="37" w:after="0"/>
               <w:rPr>
-                <w:del w:id="200" w:author="Kathryn" w:date="2015-02-01T14:44:00Z"/>
+                <w:del w:id="201" w:author="Kathryn" w:date="2015-02-01T14:44:00Z"/>
                 <w:sz w:val="24"/>
                 <w:szCs w:val="24"/>
               </w:rPr>
-              <w:pPrChange w:id="201" w:author="Kathryn" w:date="2015-02-01T14:44:00Z">
+              <w:pPrChange w:id="202" w:author="Kathryn" w:date="2015-02-01T14:44:00Z">
                 <w:pPr>
                   <w:spacing w:before="3" w:after="0"/>
                   <w:ind w:left="112"/>
                 </w:pPr>
               </w:pPrChange>
             </w:pPr>
-            <w:del w:id="202" w:author="Kathryn" w:date="2015-02-01T14:44:00Z">
+            <w:del w:id="203" w:author="Kathryn" w:date="2015-02-01T14:44:00Z">
               <w:r>
                 <w:rPr>
                   <w:sz w:val="24"/>
@@ -7296,7 +7451,7 @@
               <w:bottom w:val="single" w:sz="5" w:space="0" w:color="000000"/>
               <w:right w:val="single" w:sz="5" w:space="0" w:color="000000"/>
             </w:tcBorders>
-            <w:tcPrChange w:id="203" w:author="Kathryn" w:date="2015-02-01T14:33:00Z">
+            <w:tcPrChange w:id="204" w:author="Kathryn" w:date="2015-02-01T14:33:00Z">
               <w:tcPr>
                 <w:tcW w:w="1260" w:type="dxa"/>
                 <w:tcBorders>
@@ -7312,11 +7467,11 @@
             <w:pPr>
               <w:spacing w:before="37" w:after="0"/>
               <w:rPr>
-                <w:del w:id="204" w:author="Kathryn" w:date="2015-02-01T14:44:00Z"/>
+                <w:del w:id="205" w:author="Kathryn" w:date="2015-02-01T14:44:00Z"/>
                 <w:sz w:val="24"/>
                 <w:szCs w:val="24"/>
               </w:rPr>
-              <w:pPrChange w:id="205" w:author="Kathryn" w:date="2015-02-01T14:44:00Z">
+              <w:pPrChange w:id="206" w:author="Kathryn" w:date="2015-02-01T14:44:00Z">
                 <w:pPr>
                   <w:spacing w:before="3" w:after="0"/>
                   <w:ind w:left="457"/>
@@ -7334,7 +7489,7 @@
               <w:bottom w:val="single" w:sz="5" w:space="0" w:color="000000"/>
               <w:right w:val="single" w:sz="5" w:space="0" w:color="000000"/>
             </w:tcBorders>
-            <w:tcPrChange w:id="206" w:author="Kathryn" w:date="2015-02-01T14:33:00Z">
+            <w:tcPrChange w:id="207" w:author="Kathryn" w:date="2015-02-01T14:33:00Z">
               <w:tcPr>
                 <w:tcW w:w="2250" w:type="dxa"/>
                 <w:tcBorders>
@@ -7350,17 +7505,17 @@
             <w:pPr>
               <w:spacing w:before="37" w:after="0"/>
               <w:rPr>
-                <w:del w:id="207" w:author="Kathryn" w:date="2015-02-01T14:44:00Z"/>
+                <w:del w:id="208" w:author="Kathryn" w:date="2015-02-01T14:44:00Z"/>
                 <w:sz w:val="24"/>
                 <w:szCs w:val="24"/>
               </w:rPr>
-              <w:pPrChange w:id="208" w:author="Kathryn" w:date="2015-02-01T14:44:00Z">
+              <w:pPrChange w:id="209" w:author="Kathryn" w:date="2015-02-01T14:44:00Z">
                 <w:pPr>
                   <w:spacing w:before="3" w:after="0"/>
                 </w:pPr>
               </w:pPrChange>
             </w:pPr>
-            <w:del w:id="209" w:author="Kathryn" w:date="2015-02-01T14:44:00Z">
+            <w:del w:id="210" w:author="Kathryn" w:date="2015-02-01T14:44:00Z">
               <w:r>
                 <w:rPr>
                   <w:sz w:val="24"/>
@@ -7375,8 +7530,8 @@
       <w:tr>
         <w:trPr>
           <w:trHeight w:hRule="exact" w:val="345"/>
-          <w:del w:id="210" w:author="Kathryn" w:date="2015-02-01T14:44:00Z"/>
-          <w:trPrChange w:id="211" w:author="Kathryn" w:date="2015-02-01T14:33:00Z">
+          <w:del w:id="211" w:author="Kathryn" w:date="2015-02-01T14:44:00Z"/>
+          <w:trPrChange w:id="212" w:author="Kathryn" w:date="2015-02-01T14:33:00Z">
             <w:trPr>
               <w:trHeight w:hRule="exact" w:val="345"/>
             </w:trPr>
@@ -7391,7 +7546,7 @@
               <w:bottom w:val="single" w:sz="5" w:space="0" w:color="000000"/>
               <w:right w:val="single" w:sz="5" w:space="0" w:color="000000"/>
             </w:tcBorders>
-            <w:tcPrChange w:id="212" w:author="Kathryn" w:date="2015-02-01T14:33:00Z">
+            <w:tcPrChange w:id="213" w:author="Kathryn" w:date="2015-02-01T14:33:00Z">
               <w:tcPr>
                 <w:tcW w:w="2610" w:type="dxa"/>
                 <w:tcBorders>
@@ -7407,18 +7562,18 @@
             <w:pPr>
               <w:spacing w:before="37" w:after="0"/>
               <w:rPr>
-                <w:del w:id="213" w:author="Kathryn" w:date="2015-02-01T14:44:00Z"/>
+                <w:del w:id="214" w:author="Kathryn" w:date="2015-02-01T14:44:00Z"/>
                 <w:sz w:val="24"/>
                 <w:szCs w:val="24"/>
               </w:rPr>
-              <w:pPrChange w:id="214" w:author="Kathryn" w:date="2015-02-01T14:44:00Z">
+              <w:pPrChange w:id="215" w:author="Kathryn" w:date="2015-02-01T14:44:00Z">
                 <w:pPr>
                   <w:spacing w:before="3" w:after="0"/>
                   <w:ind w:left="112"/>
                 </w:pPr>
               </w:pPrChange>
             </w:pPr>
-            <w:del w:id="215" w:author="Kathryn" w:date="2015-02-01T14:44:00Z">
+            <w:del w:id="216" w:author="Kathryn" w:date="2015-02-01T14:44:00Z">
               <w:r>
                 <w:rPr>
                   <w:sz w:val="24"/>
@@ -7438,7 +7593,7 @@
               <w:bottom w:val="single" w:sz="5" w:space="0" w:color="000000"/>
               <w:right w:val="single" w:sz="5" w:space="0" w:color="000000"/>
             </w:tcBorders>
-            <w:tcPrChange w:id="216" w:author="Kathryn" w:date="2015-02-01T14:33:00Z">
+            <w:tcPrChange w:id="217" w:author="Kathryn" w:date="2015-02-01T14:33:00Z">
               <w:tcPr>
                 <w:tcW w:w="1260" w:type="dxa"/>
                 <w:tcBorders>
@@ -7454,11 +7609,11 @@
             <w:pPr>
               <w:spacing w:before="37" w:after="0"/>
               <w:rPr>
-                <w:del w:id="217" w:author="Kathryn" w:date="2015-02-01T14:44:00Z"/>
+                <w:del w:id="218" w:author="Kathryn" w:date="2015-02-01T14:44:00Z"/>
                 <w:sz w:val="24"/>
                 <w:szCs w:val="24"/>
               </w:rPr>
-              <w:pPrChange w:id="218" w:author="Kathryn" w:date="2015-02-01T14:44:00Z">
+              <w:pPrChange w:id="219" w:author="Kathryn" w:date="2015-02-01T14:44:00Z">
                 <w:pPr>
                   <w:spacing w:before="3" w:after="0"/>
                   <w:ind w:left="456"/>
@@ -7476,7 +7631,7 @@
               <w:bottom w:val="single" w:sz="5" w:space="0" w:color="000000"/>
               <w:right w:val="single" w:sz="5" w:space="0" w:color="000000"/>
             </w:tcBorders>
-            <w:tcPrChange w:id="219" w:author="Kathryn" w:date="2015-02-01T14:33:00Z">
+            <w:tcPrChange w:id="220" w:author="Kathryn" w:date="2015-02-01T14:33:00Z">
               <w:tcPr>
                 <w:tcW w:w="2250" w:type="dxa"/>
                 <w:tcBorders>
@@ -7492,18 +7647,18 @@
             <w:pPr>
               <w:spacing w:before="37" w:after="0"/>
               <w:rPr>
-                <w:del w:id="220" w:author="Kathryn" w:date="2015-02-01T14:44:00Z"/>
+                <w:del w:id="221" w:author="Kathryn" w:date="2015-02-01T14:44:00Z"/>
                 <w:sz w:val="24"/>
                 <w:szCs w:val="24"/>
               </w:rPr>
-              <w:pPrChange w:id="221" w:author="Kathryn" w:date="2015-02-01T14:44:00Z">
+              <w:pPrChange w:id="222" w:author="Kathryn" w:date="2015-02-01T14:44:00Z">
                 <w:pPr>
                   <w:spacing w:before="3" w:after="0"/>
                   <w:ind w:left="129"/>
                 </w:pPr>
               </w:pPrChange>
             </w:pPr>
-            <w:del w:id="222" w:author="Kathryn" w:date="2015-02-01T14:44:00Z">
+            <w:del w:id="223" w:author="Kathryn" w:date="2015-02-01T14:44:00Z">
               <w:r>
                 <w:rPr>
                   <w:sz w:val="24"/>
@@ -7518,8 +7673,8 @@
       <w:tr>
         <w:trPr>
           <w:trHeight w:hRule="exact" w:val="345"/>
-          <w:del w:id="223" w:author="Kathryn" w:date="2015-02-01T14:44:00Z"/>
-          <w:trPrChange w:id="224" w:author="Kathryn" w:date="2015-02-01T14:33:00Z">
+          <w:del w:id="224" w:author="Kathryn" w:date="2015-02-01T14:44:00Z"/>
+          <w:trPrChange w:id="225" w:author="Kathryn" w:date="2015-02-01T14:33:00Z">
             <w:trPr>
               <w:trHeight w:hRule="exact" w:val="345"/>
             </w:trPr>
@@ -7534,7 +7689,7 @@
               <w:bottom w:val="single" w:sz="5" w:space="0" w:color="000000"/>
               <w:right w:val="single" w:sz="5" w:space="0" w:color="000000"/>
             </w:tcBorders>
-            <w:tcPrChange w:id="225" w:author="Kathryn" w:date="2015-02-01T14:33:00Z">
+            <w:tcPrChange w:id="226" w:author="Kathryn" w:date="2015-02-01T14:33:00Z">
               <w:tcPr>
                 <w:tcW w:w="2610" w:type="dxa"/>
                 <w:tcBorders>
@@ -7550,18 +7705,18 @@
             <w:pPr>
               <w:spacing w:before="37" w:after="0"/>
               <w:rPr>
-                <w:del w:id="226" w:author="Kathryn" w:date="2015-02-01T14:44:00Z"/>
+                <w:del w:id="227" w:author="Kathryn" w:date="2015-02-01T14:44:00Z"/>
                 <w:sz w:val="24"/>
                 <w:szCs w:val="24"/>
               </w:rPr>
-              <w:pPrChange w:id="227" w:author="Kathryn" w:date="2015-02-01T14:44:00Z">
+              <w:pPrChange w:id="228" w:author="Kathryn" w:date="2015-02-01T14:44:00Z">
                 <w:pPr>
                   <w:spacing w:before="3" w:after="0"/>
                   <w:ind w:left="112"/>
                 </w:pPr>
               </w:pPrChange>
             </w:pPr>
-            <w:del w:id="228" w:author="Kathryn" w:date="2015-02-01T14:44:00Z">
+            <w:del w:id="229" w:author="Kathryn" w:date="2015-02-01T14:44:00Z">
               <w:r>
                 <w:rPr>
                   <w:sz w:val="24"/>
@@ -7581,7 +7736,7 @@
               <w:bottom w:val="single" w:sz="5" w:space="0" w:color="000000"/>
               <w:right w:val="single" w:sz="5" w:space="0" w:color="000000"/>
             </w:tcBorders>
-            <w:tcPrChange w:id="229" w:author="Kathryn" w:date="2015-02-01T14:33:00Z">
+            <w:tcPrChange w:id="230" w:author="Kathryn" w:date="2015-02-01T14:33:00Z">
               <w:tcPr>
                 <w:tcW w:w="1260" w:type="dxa"/>
                 <w:tcBorders>
@@ -7597,11 +7752,11 @@
             <w:pPr>
               <w:spacing w:before="37" w:after="0"/>
               <w:rPr>
-                <w:del w:id="230" w:author="Kathryn" w:date="2015-02-01T14:44:00Z"/>
+                <w:del w:id="231" w:author="Kathryn" w:date="2015-02-01T14:44:00Z"/>
                 <w:sz w:val="24"/>
                 <w:szCs w:val="24"/>
               </w:rPr>
-              <w:pPrChange w:id="231" w:author="Kathryn" w:date="2015-02-01T14:44:00Z">
+              <w:pPrChange w:id="232" w:author="Kathryn" w:date="2015-02-01T14:44:00Z">
                 <w:pPr>
                   <w:spacing w:before="3" w:after="0"/>
                   <w:ind w:left="456"/>
@@ -7619,7 +7774,7 @@
               <w:bottom w:val="single" w:sz="5" w:space="0" w:color="000000"/>
               <w:right w:val="single" w:sz="5" w:space="0" w:color="000000"/>
             </w:tcBorders>
-            <w:tcPrChange w:id="232" w:author="Kathryn" w:date="2015-02-01T14:33:00Z">
+            <w:tcPrChange w:id="233" w:author="Kathryn" w:date="2015-02-01T14:33:00Z">
               <w:tcPr>
                 <w:tcW w:w="2250" w:type="dxa"/>
                 <w:tcBorders>
@@ -7635,18 +7790,18 @@
             <w:pPr>
               <w:spacing w:before="37" w:after="0"/>
               <w:rPr>
-                <w:del w:id="233" w:author="Kathryn" w:date="2015-02-01T14:44:00Z"/>
+                <w:del w:id="234" w:author="Kathryn" w:date="2015-02-01T14:44:00Z"/>
                 <w:sz w:val="24"/>
                 <w:szCs w:val="24"/>
               </w:rPr>
-              <w:pPrChange w:id="234" w:author="Kathryn" w:date="2015-02-01T14:44:00Z">
+              <w:pPrChange w:id="235" w:author="Kathryn" w:date="2015-02-01T14:44:00Z">
                 <w:pPr>
                   <w:spacing w:before="3" w:after="0"/>
                   <w:ind w:left="129"/>
                 </w:pPr>
               </w:pPrChange>
             </w:pPr>
-            <w:del w:id="235" w:author="Kathryn" w:date="2015-02-01T14:44:00Z">
+            <w:del w:id="236" w:author="Kathryn" w:date="2015-02-01T14:44:00Z">
               <w:r>
                 <w:rPr>
                   <w:sz w:val="24"/>
@@ -7661,8 +7816,8 @@
       <w:tr>
         <w:trPr>
           <w:trHeight w:hRule="exact" w:val="435"/>
-          <w:del w:id="236" w:author="Kathryn" w:date="2015-02-01T14:44:00Z"/>
-          <w:trPrChange w:id="237" w:author="Kathryn" w:date="2015-02-01T14:33:00Z">
+          <w:del w:id="237" w:author="Kathryn" w:date="2015-02-01T14:44:00Z"/>
+          <w:trPrChange w:id="238" w:author="Kathryn" w:date="2015-02-01T14:33:00Z">
             <w:trPr>
               <w:trHeight w:hRule="exact" w:val="435"/>
             </w:trPr>
@@ -7677,7 +7832,7 @@
               <w:bottom w:val="single" w:sz="5" w:space="0" w:color="000000"/>
               <w:right w:val="single" w:sz="5" w:space="0" w:color="000000"/>
             </w:tcBorders>
-            <w:tcPrChange w:id="238" w:author="Kathryn" w:date="2015-02-01T14:33:00Z">
+            <w:tcPrChange w:id="239" w:author="Kathryn" w:date="2015-02-01T14:33:00Z">
               <w:tcPr>
                 <w:tcW w:w="2610" w:type="dxa"/>
                 <w:tcBorders>
@@ -7693,18 +7848,18 @@
             <w:pPr>
               <w:spacing w:before="37" w:after="0"/>
               <w:rPr>
-                <w:del w:id="239" w:author="Kathryn" w:date="2015-02-01T14:44:00Z"/>
+                <w:del w:id="240" w:author="Kathryn" w:date="2015-02-01T14:44:00Z"/>
                 <w:sz w:val="24"/>
                 <w:szCs w:val="24"/>
               </w:rPr>
-              <w:pPrChange w:id="240" w:author="Kathryn" w:date="2015-02-01T14:44:00Z">
+              <w:pPrChange w:id="241" w:author="Kathryn" w:date="2015-02-01T14:44:00Z">
                 <w:pPr>
                   <w:spacing w:before="3" w:after="0"/>
                   <w:ind w:left="112"/>
                 </w:pPr>
               </w:pPrChange>
             </w:pPr>
-            <w:del w:id="241" w:author="Kathryn" w:date="2015-02-01T14:44:00Z">
+            <w:del w:id="242" w:author="Kathryn" w:date="2015-02-01T14:44:00Z">
               <w:r>
                 <w:rPr>
                   <w:sz w:val="24"/>
@@ -7724,7 +7879,7 @@
               <w:bottom w:val="single" w:sz="5" w:space="0" w:color="000000"/>
               <w:right w:val="single" w:sz="5" w:space="0" w:color="000000"/>
             </w:tcBorders>
-            <w:tcPrChange w:id="242" w:author="Kathryn" w:date="2015-02-01T14:33:00Z">
+            <w:tcPrChange w:id="243" w:author="Kathryn" w:date="2015-02-01T14:33:00Z">
               <w:tcPr>
                 <w:tcW w:w="1260" w:type="dxa"/>
                 <w:tcBorders>
@@ -7740,11 +7895,11 @@
             <w:pPr>
               <w:spacing w:before="37" w:after="0"/>
               <w:rPr>
-                <w:del w:id="243" w:author="Kathryn" w:date="2015-02-01T14:44:00Z"/>
+                <w:del w:id="244" w:author="Kathryn" w:date="2015-02-01T14:44:00Z"/>
                 <w:sz w:val="24"/>
                 <w:szCs w:val="24"/>
               </w:rPr>
-              <w:pPrChange w:id="244" w:author="Kathryn" w:date="2015-02-01T14:44:00Z">
+              <w:pPrChange w:id="245" w:author="Kathryn" w:date="2015-02-01T14:44:00Z">
                 <w:pPr>
                   <w:spacing w:before="3" w:after="0"/>
                   <w:ind w:left="456"/>
@@ -7762,7 +7917,7 @@
               <w:bottom w:val="single" w:sz="5" w:space="0" w:color="000000"/>
               <w:right w:val="single" w:sz="5" w:space="0" w:color="000000"/>
             </w:tcBorders>
-            <w:tcPrChange w:id="245" w:author="Kathryn" w:date="2015-02-01T14:33:00Z">
+            <w:tcPrChange w:id="246" w:author="Kathryn" w:date="2015-02-01T14:33:00Z">
               <w:tcPr>
                 <w:tcW w:w="2250" w:type="dxa"/>
                 <w:tcBorders>
@@ -7778,18 +7933,18 @@
             <w:pPr>
               <w:spacing w:before="37" w:after="0"/>
               <w:rPr>
-                <w:del w:id="246" w:author="Kathryn" w:date="2015-02-01T14:44:00Z"/>
+                <w:del w:id="247" w:author="Kathryn" w:date="2015-02-01T14:44:00Z"/>
                 <w:sz w:val="24"/>
                 <w:szCs w:val="24"/>
               </w:rPr>
-              <w:pPrChange w:id="247" w:author="Kathryn" w:date="2015-02-01T14:44:00Z">
+              <w:pPrChange w:id="248" w:author="Kathryn" w:date="2015-02-01T14:44:00Z">
                 <w:pPr>
                   <w:spacing w:before="3" w:after="0"/>
                   <w:ind w:left="129"/>
                 </w:pPr>
               </w:pPrChange>
             </w:pPr>
-            <w:del w:id="248" w:author="Kathryn" w:date="2015-02-01T14:44:00Z">
+            <w:del w:id="249" w:author="Kathryn" w:date="2015-02-01T14:44:00Z">
               <w:r>
                 <w:rPr>
                   <w:sz w:val="24"/>
@@ -7804,8 +7959,8 @@
       <w:tr>
         <w:trPr>
           <w:trHeight w:hRule="exact" w:val="345"/>
-          <w:del w:id="249" w:author="Kathryn" w:date="2015-02-01T14:44:00Z"/>
-          <w:trPrChange w:id="250" w:author="Kathryn" w:date="2015-02-01T14:33:00Z">
+          <w:del w:id="250" w:author="Kathryn" w:date="2015-02-01T14:44:00Z"/>
+          <w:trPrChange w:id="251" w:author="Kathryn" w:date="2015-02-01T14:33:00Z">
             <w:trPr>
               <w:trHeight w:hRule="exact" w:val="345"/>
             </w:trPr>
@@ -7820,7 +7975,7 @@
               <w:bottom w:val="single" w:sz="5" w:space="0" w:color="000000"/>
               <w:right w:val="single" w:sz="5" w:space="0" w:color="000000"/>
             </w:tcBorders>
-            <w:tcPrChange w:id="251" w:author="Kathryn" w:date="2015-02-01T14:33:00Z">
+            <w:tcPrChange w:id="252" w:author="Kathryn" w:date="2015-02-01T14:33:00Z">
               <w:tcPr>
                 <w:tcW w:w="2610" w:type="dxa"/>
                 <w:tcBorders>
@@ -7836,18 +7991,18 @@
             <w:pPr>
               <w:spacing w:before="37" w:after="0"/>
               <w:rPr>
-                <w:del w:id="252" w:author="Kathryn" w:date="2015-02-01T14:44:00Z"/>
+                <w:del w:id="253" w:author="Kathryn" w:date="2015-02-01T14:44:00Z"/>
                 <w:sz w:val="24"/>
                 <w:szCs w:val="24"/>
               </w:rPr>
-              <w:pPrChange w:id="253" w:author="Kathryn" w:date="2015-02-01T14:44:00Z">
+              <w:pPrChange w:id="254" w:author="Kathryn" w:date="2015-02-01T14:44:00Z">
                 <w:pPr>
                   <w:spacing w:before="3" w:after="0"/>
                   <w:ind w:left="112"/>
                 </w:pPr>
               </w:pPrChange>
             </w:pPr>
-            <w:del w:id="254" w:author="Kathryn" w:date="2015-02-01T14:44:00Z">
+            <w:del w:id="255" w:author="Kathryn" w:date="2015-02-01T14:44:00Z">
               <w:r>
                 <w:rPr>
                   <w:sz w:val="24"/>
@@ -7867,7 +8022,7 @@
               <w:bottom w:val="single" w:sz="5" w:space="0" w:color="000000"/>
               <w:right w:val="single" w:sz="5" w:space="0" w:color="000000"/>
             </w:tcBorders>
-            <w:tcPrChange w:id="255" w:author="Kathryn" w:date="2015-02-01T14:33:00Z">
+            <w:tcPrChange w:id="256" w:author="Kathryn" w:date="2015-02-01T14:33:00Z">
               <w:tcPr>
                 <w:tcW w:w="1260" w:type="dxa"/>
                 <w:tcBorders>
@@ -7883,11 +8038,11 @@
             <w:pPr>
               <w:spacing w:before="37" w:after="0"/>
               <w:rPr>
-                <w:del w:id="256" w:author="Kathryn" w:date="2015-02-01T14:44:00Z"/>
+                <w:del w:id="257" w:author="Kathryn" w:date="2015-02-01T14:44:00Z"/>
                 <w:sz w:val="24"/>
                 <w:szCs w:val="24"/>
               </w:rPr>
-              <w:pPrChange w:id="257" w:author="Kathryn" w:date="2015-02-01T14:44:00Z">
+              <w:pPrChange w:id="258" w:author="Kathryn" w:date="2015-02-01T14:44:00Z">
                 <w:pPr>
                   <w:spacing w:before="3" w:after="0"/>
                   <w:ind w:left="456"/>
@@ -7905,7 +8060,7 @@
               <w:bottom w:val="single" w:sz="5" w:space="0" w:color="000000"/>
               <w:right w:val="single" w:sz="5" w:space="0" w:color="000000"/>
             </w:tcBorders>
-            <w:tcPrChange w:id="258" w:author="Kathryn" w:date="2015-02-01T14:33:00Z">
+            <w:tcPrChange w:id="259" w:author="Kathryn" w:date="2015-02-01T14:33:00Z">
               <w:tcPr>
                 <w:tcW w:w="2250" w:type="dxa"/>
                 <w:tcBorders>
@@ -7921,18 +8076,18 @@
             <w:pPr>
               <w:spacing w:before="37" w:after="0"/>
               <w:rPr>
-                <w:del w:id="259" w:author="Kathryn" w:date="2015-02-01T14:44:00Z"/>
+                <w:del w:id="260" w:author="Kathryn" w:date="2015-02-01T14:44:00Z"/>
                 <w:sz w:val="24"/>
                 <w:szCs w:val="24"/>
               </w:rPr>
-              <w:pPrChange w:id="260" w:author="Kathryn" w:date="2015-02-01T14:44:00Z">
+              <w:pPrChange w:id="261" w:author="Kathryn" w:date="2015-02-01T14:44:00Z">
                 <w:pPr>
                   <w:spacing w:before="3" w:after="0"/>
                   <w:ind w:left="129"/>
                 </w:pPr>
               </w:pPrChange>
             </w:pPr>
-            <w:del w:id="261" w:author="Kathryn" w:date="2015-02-01T14:44:00Z">
+            <w:del w:id="262" w:author="Kathryn" w:date="2015-02-01T14:44:00Z">
               <w:r>
                 <w:rPr>
                   <w:sz w:val="24"/>
@@ -7949,17 +8104,17 @@
       <w:pPr>
         <w:spacing w:before="37" w:after="0"/>
         <w:rPr>
-          <w:del w:id="262" w:author="Kathryn" w:date="2015-02-01T14:44:00Z"/>
-          <w:sz w:val="24"/>
-          <w:szCs w:val="24"/>
-        </w:rPr>
-        <w:pPrChange w:id="263" w:author="Kathryn" w:date="2015-02-01T14:44:00Z">
+          <w:del w:id="263" w:author="Kathryn" w:date="2015-02-01T14:44:00Z"/>
+          <w:sz w:val="24"/>
+          <w:szCs w:val="24"/>
+        </w:rPr>
+        <w:pPrChange w:id="264" w:author="Kathryn" w:date="2015-02-01T14:44:00Z">
           <w:pPr>
             <w:spacing w:before="263" w:after="0"/>
           </w:pPr>
         </w:pPrChange>
       </w:pPr>
-      <w:del w:id="264" w:author="Kathryn" w:date="2015-02-01T14:44:00Z">
+      <w:del w:id="265" w:author="Kathryn" w:date="2015-02-01T14:44:00Z">
         <w:r>
           <w:rPr>
             <w:sz w:val="24"/>
@@ -7987,11 +8142,11 @@
       <w:pPr>
         <w:spacing w:before="37" w:after="0"/>
         <w:rPr>
-          <w:del w:id="265" w:author="Kathryn" w:date="2015-02-01T14:44:00Z"/>
-          <w:sz w:val="24"/>
-          <w:szCs w:val="24"/>
-        </w:rPr>
-        <w:pPrChange w:id="266" w:author="Kathryn" w:date="2015-02-01T14:44:00Z">
+          <w:del w:id="266" w:author="Kathryn" w:date="2015-02-01T14:44:00Z"/>
+          <w:sz w:val="24"/>
+          <w:szCs w:val="24"/>
+        </w:rPr>
+        <w:pPrChange w:id="267" w:author="Kathryn" w:date="2015-02-01T14:44:00Z">
           <w:pPr>
             <w:spacing w:after="0"/>
           </w:pPr>
@@ -8018,7 +8173,7 @@
       <w:tr>
         <w:trPr>
           <w:trHeight w:hRule="exact" w:val="470"/>
-          <w:del w:id="267" w:author="Kathryn" w:date="2015-02-01T14:44:00Z"/>
+          <w:del w:id="268" w:author="Kathryn" w:date="2015-02-01T14:44:00Z"/>
         </w:trPr>
         <w:tc>
           <w:tcPr>
@@ -8034,18 +8189,18 @@
             <w:pPr>
               <w:spacing w:before="37" w:after="0"/>
               <w:rPr>
-                <w:del w:id="268" w:author="Kathryn" w:date="2015-02-01T14:44:00Z"/>
+                <w:del w:id="269" w:author="Kathryn" w:date="2015-02-01T14:44:00Z"/>
                 <w:b/>
                 <w:sz w:val="24"/>
                 <w:szCs w:val="24"/>
               </w:rPr>
-              <w:pPrChange w:id="269" w:author="Kathryn" w:date="2015-02-01T14:44:00Z">
+              <w:pPrChange w:id="270" w:author="Kathryn" w:date="2015-02-01T14:44:00Z">
                 <w:pPr>
                   <w:spacing w:before="6" w:after="0"/>
                 </w:pPr>
               </w:pPrChange>
             </w:pPr>
-            <w:del w:id="270" w:author="Kathryn" w:date="2015-02-01T14:44:00Z">
+            <w:del w:id="271" w:author="Kathryn" w:date="2015-02-01T14:44:00Z">
               <w:r>
                 <w:rPr>
                   <w:b/>
@@ -8079,19 +8234,19 @@
             <w:pPr>
               <w:spacing w:before="37" w:after="0"/>
               <w:rPr>
-                <w:del w:id="271" w:author="Kathryn" w:date="2015-02-01T14:44:00Z"/>
+                <w:del w:id="272" w:author="Kathryn" w:date="2015-02-01T14:44:00Z"/>
                 <w:b/>
                 <w:sz w:val="24"/>
                 <w:szCs w:val="24"/>
               </w:rPr>
-              <w:pPrChange w:id="272" w:author="Kathryn" w:date="2015-02-01T14:44:00Z">
+              <w:pPrChange w:id="273" w:author="Kathryn" w:date="2015-02-01T14:44:00Z">
                 <w:pPr>
                   <w:spacing w:before="6" w:after="0"/>
                   <w:ind w:left="125"/>
                 </w:pPr>
               </w:pPrChange>
             </w:pPr>
-            <w:del w:id="273" w:author="Kathryn" w:date="2015-02-01T14:44:00Z">
+            <w:del w:id="274" w:author="Kathryn" w:date="2015-02-01T14:44:00Z">
               <w:r>
                 <w:rPr>
                   <w:b/>
@@ -8117,19 +8272,19 @@
             <w:pPr>
               <w:spacing w:before="37" w:after="0"/>
               <w:rPr>
-                <w:del w:id="274" w:author="Kathryn" w:date="2015-02-01T14:44:00Z"/>
+                <w:del w:id="275" w:author="Kathryn" w:date="2015-02-01T14:44:00Z"/>
                 <w:b/>
                 <w:sz w:val="24"/>
                 <w:szCs w:val="24"/>
               </w:rPr>
-              <w:pPrChange w:id="275" w:author="Kathryn" w:date="2015-02-01T14:44:00Z">
+              <w:pPrChange w:id="276" w:author="Kathryn" w:date="2015-02-01T14:44:00Z">
                 <w:pPr>
                   <w:spacing w:before="6" w:after="0"/>
                   <w:ind w:left="276"/>
                 </w:pPr>
               </w:pPrChange>
             </w:pPr>
-            <w:del w:id="276" w:author="Kathryn" w:date="2015-02-01T14:44:00Z">
+            <w:del w:id="277" w:author="Kathryn" w:date="2015-02-01T14:44:00Z">
               <w:r>
                 <w:rPr>
                   <w:b/>
@@ -8163,19 +8318,19 @@
             <w:pPr>
               <w:spacing w:before="37" w:after="0"/>
               <w:rPr>
-                <w:del w:id="277" w:author="Kathryn" w:date="2015-02-01T14:44:00Z"/>
+                <w:del w:id="278" w:author="Kathryn" w:date="2015-02-01T14:44:00Z"/>
                 <w:b/>
                 <w:sz w:val="24"/>
                 <w:szCs w:val="24"/>
               </w:rPr>
-              <w:pPrChange w:id="278" w:author="Kathryn" w:date="2015-02-01T14:44:00Z">
+              <w:pPrChange w:id="279" w:author="Kathryn" w:date="2015-02-01T14:44:00Z">
                 <w:pPr>
                   <w:spacing w:after="0"/>
                   <w:ind w:left="407"/>
                 </w:pPr>
               </w:pPrChange>
             </w:pPr>
-            <w:del w:id="279" w:author="Kathryn" w:date="2015-02-01T14:44:00Z">
+            <w:del w:id="280" w:author="Kathryn" w:date="2015-02-01T14:44:00Z">
               <w:r>
                 <w:rPr>
                   <w:b/>
@@ -8191,7 +8346,7 @@
       <w:tr>
         <w:trPr>
           <w:trHeight w:hRule="exact" w:val="327"/>
-          <w:del w:id="280" w:author="Kathryn" w:date="2015-02-01T14:44:00Z"/>
+          <w:del w:id="281" w:author="Kathryn" w:date="2015-02-01T14:44:00Z"/>
         </w:trPr>
         <w:tc>
           <w:tcPr>
@@ -8207,11 +8362,11 @@
             <w:pPr>
               <w:spacing w:before="37" w:after="0"/>
               <w:rPr>
-                <w:del w:id="281" w:author="Kathryn" w:date="2015-02-01T14:44:00Z"/>
+                <w:del w:id="282" w:author="Kathryn" w:date="2015-02-01T14:44:00Z"/>
                 <w:sz w:val="24"/>
                 <w:szCs w:val="24"/>
               </w:rPr>
-              <w:pPrChange w:id="282" w:author="Kathryn" w:date="2015-02-01T14:44:00Z">
+              <w:pPrChange w:id="283" w:author="Kathryn" w:date="2015-02-01T14:44:00Z">
                 <w:pPr>
                   <w:spacing w:before="4" w:after="0"/>
                   <w:ind w:left="112"/>
@@ -8234,11 +8389,11 @@
             <w:pPr>
               <w:spacing w:before="37" w:after="0"/>
               <w:rPr>
-                <w:del w:id="283" w:author="Kathryn" w:date="2015-02-01T14:44:00Z"/>
+                <w:del w:id="284" w:author="Kathryn" w:date="2015-02-01T14:44:00Z"/>
                 <w:sz w:val="24"/>
                 <w:szCs w:val="24"/>
               </w:rPr>
-              <w:pPrChange w:id="284" w:author="Kathryn" w:date="2015-02-01T14:44:00Z">
+              <w:pPrChange w:id="285" w:author="Kathryn" w:date="2015-02-01T14:44:00Z">
                 <w:pPr>
                   <w:spacing w:before="4" w:after="0"/>
                   <w:ind w:left="407"/>
@@ -8261,11 +8416,11 @@
             <w:pPr>
               <w:spacing w:before="37" w:after="0"/>
               <w:rPr>
-                <w:del w:id="285" w:author="Kathryn" w:date="2015-02-01T14:44:00Z"/>
+                <w:del w:id="286" w:author="Kathryn" w:date="2015-02-01T14:44:00Z"/>
                 <w:sz w:val="24"/>
                 <w:szCs w:val="24"/>
               </w:rPr>
-              <w:pPrChange w:id="286" w:author="Kathryn" w:date="2015-02-01T14:44:00Z">
+              <w:pPrChange w:id="287" w:author="Kathryn" w:date="2015-02-01T14:44:00Z">
                 <w:pPr>
                   <w:spacing w:after="0"/>
                   <w:ind w:left="626"/>
@@ -8288,11 +8443,11 @@
             <w:pPr>
               <w:spacing w:before="37" w:after="0"/>
               <w:rPr>
-                <w:del w:id="287" w:author="Kathryn" w:date="2015-02-01T14:44:00Z"/>
+                <w:del w:id="288" w:author="Kathryn" w:date="2015-02-01T14:44:00Z"/>
                 <w:sz w:val="24"/>
                 <w:szCs w:val="24"/>
               </w:rPr>
-              <w:pPrChange w:id="288" w:author="Kathryn" w:date="2015-02-01T14:44:00Z">
+              <w:pPrChange w:id="289" w:author="Kathryn" w:date="2015-02-01T14:44:00Z">
                 <w:pPr>
                   <w:spacing w:before="4" w:after="0"/>
                 </w:pPr>
@@ -8304,7 +8459,7 @@
       <w:tr>
         <w:trPr>
           <w:trHeight w:hRule="exact" w:val="399"/>
-          <w:del w:id="289" w:author="Kathryn" w:date="2015-02-01T14:44:00Z"/>
+          <w:del w:id="290" w:author="Kathryn" w:date="2015-02-01T14:44:00Z"/>
         </w:trPr>
         <w:tc>
           <w:tcPr>
@@ -8320,11 +8475,11 @@
             <w:pPr>
               <w:spacing w:before="37" w:after="0"/>
               <w:rPr>
-                <w:del w:id="290" w:author="Kathryn" w:date="2015-02-01T14:44:00Z"/>
+                <w:del w:id="291" w:author="Kathryn" w:date="2015-02-01T14:44:00Z"/>
                 <w:sz w:val="24"/>
                 <w:szCs w:val="24"/>
               </w:rPr>
-              <w:pPrChange w:id="291" w:author="Kathryn" w:date="2015-02-01T14:44:00Z">
+              <w:pPrChange w:id="292" w:author="Kathryn" w:date="2015-02-01T14:44:00Z">
                 <w:pPr>
                   <w:spacing w:before="3" w:after="0"/>
                   <w:ind w:left="112"/>
@@ -8347,11 +8502,11 @@
             <w:pPr>
               <w:spacing w:before="37" w:after="0"/>
               <w:rPr>
-                <w:del w:id="292" w:author="Kathryn" w:date="2015-02-01T14:44:00Z"/>
+                <w:del w:id="293" w:author="Kathryn" w:date="2015-02-01T14:44:00Z"/>
                 <w:sz w:val="24"/>
                 <w:szCs w:val="24"/>
               </w:rPr>
-              <w:pPrChange w:id="293" w:author="Kathryn" w:date="2015-02-01T14:44:00Z">
+              <w:pPrChange w:id="294" w:author="Kathryn" w:date="2015-02-01T14:44:00Z">
                 <w:pPr>
                   <w:spacing w:before="3" w:after="0"/>
                   <w:ind w:left="456"/>
@@ -8374,11 +8529,11 @@
             <w:pPr>
               <w:spacing w:before="37" w:after="0"/>
               <w:rPr>
-                <w:del w:id="294" w:author="Kathryn" w:date="2015-02-01T14:44:00Z"/>
+                <w:del w:id="295" w:author="Kathryn" w:date="2015-02-01T14:44:00Z"/>
                 <w:sz w:val="24"/>
                 <w:szCs w:val="24"/>
               </w:rPr>
-              <w:pPrChange w:id="295" w:author="Kathryn" w:date="2015-02-01T14:44:00Z">
+              <w:pPrChange w:id="296" w:author="Kathryn" w:date="2015-02-01T14:44:00Z">
                 <w:pPr>
                   <w:spacing w:before="1" w:after="0"/>
                   <w:ind w:left="523"/>
@@ -8401,11 +8556,11 @@
             <w:pPr>
               <w:spacing w:before="37" w:after="0"/>
               <w:rPr>
-                <w:del w:id="296" w:author="Kathryn" w:date="2015-02-01T14:44:00Z"/>
+                <w:del w:id="297" w:author="Kathryn" w:date="2015-02-01T14:44:00Z"/>
                 <w:sz w:val="24"/>
                 <w:szCs w:val="24"/>
               </w:rPr>
-              <w:pPrChange w:id="297" w:author="Kathryn" w:date="2015-02-01T14:44:00Z">
+              <w:pPrChange w:id="298" w:author="Kathryn" w:date="2015-02-01T14:44:00Z">
                 <w:pPr>
                   <w:spacing w:before="3" w:after="0"/>
                 </w:pPr>
@@ -8417,7 +8572,7 @@
       <w:tr>
         <w:trPr>
           <w:trHeight w:hRule="exact" w:val="345"/>
-          <w:del w:id="298" w:author="Kathryn" w:date="2015-02-01T14:44:00Z"/>
+          <w:del w:id="299" w:author="Kathryn" w:date="2015-02-01T14:44:00Z"/>
         </w:trPr>
         <w:tc>
           <w:tcPr>
@@ -8433,11 +8588,11 @@
             <w:pPr>
               <w:spacing w:before="37" w:after="0"/>
               <w:rPr>
-                <w:del w:id="299" w:author="Kathryn" w:date="2015-02-01T14:44:00Z"/>
+                <w:del w:id="300" w:author="Kathryn" w:date="2015-02-01T14:44:00Z"/>
                 <w:sz w:val="24"/>
                 <w:szCs w:val="24"/>
               </w:rPr>
-              <w:pPrChange w:id="300" w:author="Kathryn" w:date="2015-02-01T14:44:00Z">
+              <w:pPrChange w:id="301" w:author="Kathryn" w:date="2015-02-01T14:44:00Z">
                 <w:pPr>
                   <w:spacing w:before="3" w:after="0"/>
                   <w:ind w:left="112"/>
@@ -8460,11 +8615,11 @@
             <w:pPr>
               <w:spacing w:before="37" w:after="0"/>
               <w:rPr>
-                <w:del w:id="301" w:author="Kathryn" w:date="2015-02-01T14:44:00Z"/>
+                <w:del w:id="302" w:author="Kathryn" w:date="2015-02-01T14:44:00Z"/>
                 <w:sz w:val="24"/>
                 <w:szCs w:val="24"/>
               </w:rPr>
-              <w:pPrChange w:id="302" w:author="Kathryn" w:date="2015-02-01T14:44:00Z">
+              <w:pPrChange w:id="303" w:author="Kathryn" w:date="2015-02-01T14:44:00Z">
                 <w:pPr>
                   <w:spacing w:before="3" w:after="0"/>
                   <w:ind w:left="456"/>
@@ -8487,11 +8642,11 @@
             <w:pPr>
               <w:spacing w:before="37" w:after="0"/>
               <w:rPr>
-                <w:del w:id="303" w:author="Kathryn" w:date="2015-02-01T14:44:00Z"/>
+                <w:del w:id="304" w:author="Kathryn" w:date="2015-02-01T14:44:00Z"/>
                 <w:sz w:val="24"/>
                 <w:szCs w:val="24"/>
               </w:rPr>
-              <w:pPrChange w:id="304" w:author="Kathryn" w:date="2015-02-01T14:44:00Z">
+              <w:pPrChange w:id="305" w:author="Kathryn" w:date="2015-02-01T14:44:00Z">
                 <w:pPr>
                   <w:spacing w:before="1" w:after="0"/>
                   <w:ind w:left="626"/>
@@ -8514,11 +8669,11 @@
             <w:pPr>
               <w:spacing w:before="37" w:after="0"/>
               <w:rPr>
-                <w:del w:id="305" w:author="Kathryn" w:date="2015-02-01T14:44:00Z"/>
+                <w:del w:id="306" w:author="Kathryn" w:date="2015-02-01T14:44:00Z"/>
                 <w:sz w:val="24"/>
                 <w:szCs w:val="24"/>
               </w:rPr>
-              <w:pPrChange w:id="306" w:author="Kathryn" w:date="2015-02-01T14:44:00Z">
+              <w:pPrChange w:id="307" w:author="Kathryn" w:date="2015-02-01T14:44:00Z">
                 <w:pPr>
                   <w:spacing w:before="3" w:after="0"/>
                   <w:ind w:left="129"/>
@@ -8532,7 +8687,7 @@
     <w:p>
       <w:pPr>
         <w:spacing w:before="37" w:after="0"/>
-        <w:pPrChange w:id="307" w:author="Kathryn" w:date="2015-02-01T14:45:00Z">
+        <w:pPrChange w:id="308" w:author="Kathryn" w:date="2015-02-01T14:45:00Z">
           <w:pPr/>
         </w:pPrChange>
       </w:pPr>
@@ -8541,42 +8696,39 @@
       <w:pPr>
         <w:pStyle w:val="Heading3"/>
         <w:rPr>
-          <w:ins w:id="308" w:author="Kathryn" w:date="2015-02-01T14:46:00Z"/>
-        </w:rPr>
-      </w:pPr>
-      <w:bookmarkStart w:id="309" w:name="_Toc410570238"/>
+          <w:ins w:id="309" w:author="Kathryn" w:date="2015-02-01T14:46:00Z"/>
+        </w:rPr>
+      </w:pPr>
+      <w:bookmarkStart w:id="310" w:name="_Toc410570238"/>
       <w:r>
         <w:t>3.1.3 Resource Acquisition Plan</w:t>
       </w:r>
-      <w:bookmarkEnd w:id="309"/>
+      <w:bookmarkEnd w:id="310"/>
     </w:p>
     <w:p>
       <w:pPr>
         <w:rPr>
-          <w:ins w:id="310" w:author="Kathryn" w:date="2015-02-01T14:48:00Z"/>
-          <w:sz w:val="24"/>
-        </w:rPr>
-        <w:pPrChange w:id="311" w:author="Kathryn" w:date="2015-02-01T14:46:00Z">
+          <w:ins w:id="311" w:author="Kathryn" w:date="2015-02-01T14:48:00Z"/>
+          <w:sz w:val="24"/>
+        </w:rPr>
+        <w:pPrChange w:id="312" w:author="Kathryn" w:date="2015-02-01T14:46:00Z">
           <w:pPr>
             <w:pStyle w:val="Heading3"/>
           </w:pPr>
         </w:pPrChange>
       </w:pPr>
-      <w:ins w:id="312" w:author="Kathryn" w:date="2015-02-01T14:46:00Z">
-        <w:r>
-          <w:rPr>
-            <w:sz w:val="24"/>
-            <w:rPrChange w:id="313" w:author="Kathryn" w:date="2015-02-01T14:46:00Z">
-              <w:rPr>
-                <w:b w:val="0"/>
-                <w:bCs w:val="0"/>
-              </w:rPr>
+      <w:ins w:id="313" w:author="Kathryn" w:date="2015-02-01T14:46:00Z">
+        <w:r>
+          <w:rPr>
+            <w:sz w:val="24"/>
+            <w:rPrChange w:id="314" w:author="Kathryn" w:date="2015-02-01T14:46:00Z">
+              <w:rPr/>
             </w:rPrChange>
           </w:rPr>
           <w:t>The project team</w:t>
         </w:r>
       </w:ins>
-      <w:ins w:id="314" w:author="Kathryn" w:date="2015-02-01T14:47:00Z">
+      <w:ins w:id="315" w:author="Kathryn" w:date="2015-02-01T14:47:00Z">
         <w:r>
           <w:rPr>
             <w:sz w:val="24"/>
@@ -8584,7 +8736,7 @@
           <w:t xml:space="preserve"> shall be responsible for acquiring all non-human resources required by the project.  </w:t>
         </w:r>
       </w:ins>
-      <w:ins w:id="315" w:author="Kathryn" w:date="2015-02-01T14:48:00Z">
+      <w:ins w:id="316" w:author="Kathryn" w:date="2015-02-01T14:48:00Z">
         <w:r>
           <w:rPr>
             <w:sz w:val="24"/>
@@ -8601,30 +8753,30 @@
           <w:numId w:val="26"/>
         </w:numPr>
         <w:rPr>
-          <w:ins w:id="316" w:author="Kathryn" w:date="2015-02-01T14:48:00Z"/>
-          <w:sz w:val="24"/>
-        </w:rPr>
-        <w:pPrChange w:id="317" w:author="Kathryn" w:date="2015-02-01T14:48:00Z">
+          <w:ins w:id="317" w:author="Kathryn" w:date="2015-02-01T14:48:00Z"/>
+          <w:sz w:val="24"/>
+        </w:rPr>
+        <w:pPrChange w:id="318" w:author="Kathryn" w:date="2015-02-01T14:48:00Z">
           <w:pPr>
             <w:pStyle w:val="Heading3"/>
           </w:pPr>
         </w:pPrChange>
       </w:pPr>
-      <w:ins w:id="318" w:author="Kathryn" w:date="2015-02-01T14:48:00Z">
+      <w:proofErr w:type="spellStart"/>
+      <w:ins w:id="319" w:author="Kathryn" w:date="2015-02-01T14:48:00Z">
         <w:r>
           <w:rPr>
             <w:i/>
             <w:sz w:val="24"/>
-            <w:rPrChange w:id="319" w:author="Kathryn" w:date="2015-02-01T14:48:00Z">
-              <w:rPr>
-                <w:b w:val="0"/>
-                <w:bCs w:val="0"/>
+            <w:rPrChange w:id="320" w:author="Kathryn" w:date="2015-02-01T14:48:00Z">
+              <w:rPr>
                 <w:sz w:val="24"/>
               </w:rPr>
             </w:rPrChange>
           </w:rPr>
           <w:t>Veni</w:t>
         </w:r>
+        <w:proofErr w:type="spellEnd"/>
         <w:r>
           <w:rPr>
             <w:sz w:val="24"/>
@@ -8641,16 +8793,16 @@
           <w:numId w:val="26"/>
         </w:numPr>
         <w:rPr>
-          <w:ins w:id="320" w:author="Kathryn" w:date="2015-02-01T14:48:00Z"/>
-          <w:sz w:val="24"/>
-        </w:rPr>
-        <w:pPrChange w:id="321" w:author="Kathryn" w:date="2015-02-01T14:48:00Z">
+          <w:ins w:id="321" w:author="Kathryn" w:date="2015-02-01T14:48:00Z"/>
+          <w:sz w:val="24"/>
+        </w:rPr>
+        <w:pPrChange w:id="322" w:author="Kathryn" w:date="2015-02-01T14:48:00Z">
           <w:pPr>
             <w:pStyle w:val="Heading3"/>
           </w:pPr>
         </w:pPrChange>
       </w:pPr>
-      <w:ins w:id="322" w:author="Kathryn" w:date="2015-02-01T14:48:00Z">
+      <w:ins w:id="323" w:author="Kathryn" w:date="2015-02-01T14:48:00Z">
         <w:r>
           <w:rPr>
             <w:sz w:val="24"/>
@@ -8668,17 +8820,17 @@
         </w:numPr>
         <w:rPr>
           <w:sz w:val="24"/>
-          <w:rPrChange w:id="323" w:author="Kathryn" w:date="2015-02-01T14:48:00Z">
+          <w:rPrChange w:id="324" w:author="Kathryn" w:date="2015-02-01T14:48:00Z">
             <w:rPr/>
           </w:rPrChange>
         </w:rPr>
-        <w:pPrChange w:id="324" w:author="Kathryn" w:date="2015-02-01T14:48:00Z">
+        <w:pPrChange w:id="325" w:author="Kathryn" w:date="2015-02-01T14:48:00Z">
           <w:pPr>
             <w:pStyle w:val="Heading3"/>
           </w:pPr>
         </w:pPrChange>
       </w:pPr>
-      <w:ins w:id="325" w:author="Kathryn" w:date="2015-02-01T14:48:00Z">
+      <w:ins w:id="326" w:author="Kathryn" w:date="2015-02-01T14:48:00Z">
         <w:r>
           <w:rPr>
             <w:sz w:val="24"/>
@@ -8692,16 +8844,16 @@
       <w:pPr>
         <w:spacing w:before="37" w:after="0"/>
         <w:rPr>
-          <w:del w:id="326" w:author="Kathryn" w:date="2015-02-01T14:46:00Z"/>
-        </w:rPr>
-        <w:pPrChange w:id="327" w:author="Kathryn" w:date="2015-02-01T14:45:00Z">
+          <w:del w:id="327" w:author="Kathryn" w:date="2015-02-01T14:46:00Z"/>
+        </w:rPr>
+        <w:pPrChange w:id="328" w:author="Kathryn" w:date="2015-02-01T14:45:00Z">
           <w:pPr>
             <w:spacing w:before="37" w:after="0"/>
             <w:jc w:val="both"/>
           </w:pPr>
         </w:pPrChange>
       </w:pPr>
-      <w:del w:id="328" w:author="Kathryn" w:date="2015-02-01T14:46:00Z">
+      <w:del w:id="329" w:author="Kathryn" w:date="2015-02-01T14:46:00Z">
         <w:r>
           <w:rPr>
             <w:sz w:val="24"/>
@@ -8813,16 +8965,16 @@
       <w:pPr>
         <w:spacing w:before="260" w:after="0"/>
         <w:rPr>
-          <w:del w:id="329" w:author="Kathryn" w:date="2015-02-01T14:46:00Z"/>
-        </w:rPr>
-        <w:pPrChange w:id="330" w:author="Kathryn" w:date="2015-02-01T14:45:00Z">
+          <w:del w:id="330" w:author="Kathryn" w:date="2015-02-01T14:46:00Z"/>
+        </w:rPr>
+        <w:pPrChange w:id="331" w:author="Kathryn" w:date="2015-02-01T14:45:00Z">
           <w:pPr>
             <w:spacing w:before="260" w:after="0"/>
             <w:jc w:val="both"/>
           </w:pPr>
         </w:pPrChange>
       </w:pPr>
-      <w:del w:id="331" w:author="Kathryn" w:date="2015-02-01T14:46:00Z">
+      <w:del w:id="332" w:author="Kathryn" w:date="2015-02-01T14:46:00Z">
         <w:r>
           <w:rPr>
             <w:sz w:val="24"/>
@@ -8855,10 +9007,10 @@
         </w:numPr>
         <w:spacing w:before="28" w:after="0"/>
         <w:rPr>
-          <w:del w:id="332" w:author="Kathryn" w:date="2015-02-01T14:46:00Z"/>
-        </w:rPr>
-      </w:pPr>
-      <w:del w:id="333" w:author="Kathryn" w:date="2015-02-01T14:46:00Z">
+          <w:del w:id="333" w:author="Kathryn" w:date="2015-02-01T14:46:00Z"/>
+        </w:rPr>
+      </w:pPr>
+      <w:del w:id="334" w:author="Kathryn" w:date="2015-02-01T14:46:00Z">
         <w:r>
           <w:rPr>
             <w:w w:val="102"/>
@@ -8878,10 +9030,10 @@
         </w:numPr>
         <w:spacing w:before="28" w:after="0"/>
         <w:rPr>
-          <w:del w:id="334" w:author="Kathryn" w:date="2015-02-01T14:46:00Z"/>
-        </w:rPr>
-      </w:pPr>
-      <w:del w:id="335" w:author="Kathryn" w:date="2015-02-01T14:46:00Z">
+          <w:del w:id="335" w:author="Kathryn" w:date="2015-02-01T14:46:00Z"/>
+        </w:rPr>
+      </w:pPr>
+      <w:del w:id="336" w:author="Kathryn" w:date="2015-02-01T14:46:00Z">
         <w:r>
           <w:rPr>
             <w:spacing w:val="2"/>
@@ -8901,10 +9053,10 @@
         </w:numPr>
         <w:spacing w:before="28" w:after="0"/>
         <w:rPr>
-          <w:del w:id="336" w:author="Kathryn" w:date="2015-02-01T14:46:00Z"/>
-        </w:rPr>
-      </w:pPr>
-      <w:del w:id="337" w:author="Kathryn" w:date="2015-02-01T14:46:00Z">
+          <w:del w:id="337" w:author="Kathryn" w:date="2015-02-01T14:46:00Z"/>
+        </w:rPr>
+      </w:pPr>
+      <w:del w:id="338" w:author="Kathryn" w:date="2015-02-01T14:46:00Z">
         <w:r>
           <w:rPr>
             <w:w w:val="101"/>
@@ -8927,11 +9079,11 @@
       <w:pPr>
         <w:pStyle w:val="Heading2"/>
       </w:pPr>
-      <w:bookmarkStart w:id="338" w:name="_Toc410570239"/>
+      <w:bookmarkStart w:id="339" w:name="_Toc410570239"/>
       <w:r>
         <w:t>3.2 Work Plan</w:t>
       </w:r>
-      <w:bookmarkEnd w:id="338"/>
+      <w:bookmarkEnd w:id="339"/>
     </w:p>
     <w:p>
       <w:pPr>
@@ -8954,7 +9106,7 @@
         </w:rPr>
         <w:t>hedule</w:t>
       </w:r>
-      <w:ins w:id="339" w:author="Kathryn" w:date="2015-02-01T14:49:00Z">
+      <w:ins w:id="340" w:author="Kathryn" w:date="2015-02-01T14:49:00Z">
         <w:r>
           <w:rPr>
             <w:sz w:val="24"/>
@@ -8990,11 +9142,11 @@
       <w:pPr>
         <w:pStyle w:val="Heading3"/>
       </w:pPr>
-      <w:bookmarkStart w:id="340" w:name="_Toc410570240"/>
+      <w:bookmarkStart w:id="341" w:name="_Toc410570240"/>
       <w:r>
         <w:t>3.2.1 Work Activities</w:t>
       </w:r>
-      <w:bookmarkEnd w:id="340"/>
+      <w:bookmarkEnd w:id="341"/>
     </w:p>
     <w:p>
       <w:pPr>
@@ -9010,12 +9162,13 @@
         </w:rPr>
         <w:t xml:space="preserve">The overall project plan for the </w:t>
       </w:r>
+      <w:proofErr w:type="spellStart"/>
       <w:r>
         <w:rPr>
           <w:i/>
           <w:sz w:val="24"/>
           <w:szCs w:val="24"/>
-          <w:rPrChange w:id="341" w:author="Kathryn" w:date="2015-02-01T14:49:00Z">
+          <w:rPrChange w:id="342" w:author="Kathryn" w:date="2015-02-01T14:49:00Z">
             <w:rPr>
               <w:sz w:val="24"/>
               <w:szCs w:val="24"/>
@@ -9024,13 +9177,13 @@
         </w:rPr>
         <w:t>V</w:t>
       </w:r>
-      <w:del w:id="342" w:author="Kathryn" w:date="2015-02-01T14:49:00Z">
+      <w:del w:id="343" w:author="Kathryn" w:date="2015-02-01T14:49:00Z">
         <w:r>
           <w:rPr>
             <w:i/>
             <w:sz w:val="24"/>
             <w:szCs w:val="24"/>
-            <w:rPrChange w:id="343" w:author="Kathryn" w:date="2015-02-01T14:49:00Z">
+            <w:rPrChange w:id="344" w:author="Kathryn" w:date="2015-02-01T14:49:00Z">
               <w:rPr>
                 <w:sz w:val="24"/>
                 <w:szCs w:val="24"/>
@@ -9040,13 +9193,13 @@
           <w:delText>EN</w:delText>
         </w:r>
       </w:del>
-      <w:ins w:id="344" w:author="Kathryn" w:date="2015-02-01T14:49:00Z">
+      <w:ins w:id="345" w:author="Kathryn" w:date="2015-02-01T14:49:00Z">
         <w:r>
           <w:rPr>
             <w:i/>
             <w:sz w:val="24"/>
             <w:szCs w:val="24"/>
-            <w:rPrChange w:id="345" w:author="Kathryn" w:date="2015-02-01T14:49:00Z">
+            <w:rPrChange w:id="346" w:author="Kathryn" w:date="2015-02-01T14:49:00Z">
               <w:rPr>
                 <w:sz w:val="24"/>
                 <w:szCs w:val="24"/>
@@ -9056,7 +9209,8 @@
           <w:t>eni</w:t>
         </w:r>
       </w:ins>
-      <w:del w:id="346" w:author="Kathryn" w:date="2015-02-01T14:49:00Z">
+      <w:proofErr w:type="spellEnd"/>
+      <w:del w:id="347" w:author="Kathryn" w:date="2015-02-01T14:49:00Z">
         <w:r>
           <w:rPr>
             <w:sz w:val="24"/>
@@ -9094,7 +9248,7 @@
         </w:rPr>
         <w:t>Details about the tasks in each phase will be added to the plan at a later time.</w:t>
       </w:r>
-      <w:ins w:id="347" w:author="Kathryn" w:date="2015-02-01T14:49:00Z">
+      <w:ins w:id="348" w:author="Kathryn" w:date="2015-02-01T14:49:00Z">
         <w:r>
           <w:rPr>
             <w:sz w:val="24"/>
@@ -9116,11 +9270,11 @@
       <w:pPr>
         <w:pStyle w:val="Heading3"/>
       </w:pPr>
-      <w:bookmarkStart w:id="348" w:name="_Toc410570241"/>
+      <w:bookmarkStart w:id="349" w:name="_Toc410570241"/>
       <w:r>
         <w:t>3.2.2 Schedule/Resource/Budget Allocation</w:t>
       </w:r>
-      <w:bookmarkEnd w:id="348"/>
+      <w:bookmarkEnd w:id="349"/>
     </w:p>
     <w:p>
       <w:pPr>
@@ -9136,7 +9290,7 @@
         </w:rPr>
         <w:t xml:space="preserve">The schedule for each </w:t>
       </w:r>
-      <w:del w:id="349" w:author="Kathryn" w:date="2015-02-01T14:57:00Z">
+      <w:del w:id="350" w:author="Kathryn" w:date="2015-02-01T14:57:00Z">
         <w:r>
           <w:rPr>
             <w:sz w:val="24"/>
@@ -9152,7 +9306,7 @@
         </w:rPr>
         <w:t>team member</w:t>
       </w:r>
-      <w:del w:id="350" w:author="Kathryn" w:date="2015-02-01T14:57:00Z">
+      <w:del w:id="351" w:author="Kathryn" w:date="2015-02-01T14:57:00Z">
         <w:r>
           <w:rPr>
             <w:sz w:val="24"/>
@@ -9168,7 +9322,7 @@
         </w:rPr>
         <w:t xml:space="preserve"> will be established </w:t>
       </w:r>
-      <w:ins w:id="351" w:author="Kathryn" w:date="2015-02-01T14:58:00Z">
+      <w:ins w:id="352" w:author="Kathryn" w:date="2015-02-01T14:58:00Z">
         <w:r>
           <w:rPr>
             <w:sz w:val="24"/>
@@ -9177,7 +9331,7 @@
           <w:t>each agile iteration</w:t>
         </w:r>
       </w:ins>
-      <w:del w:id="352" w:author="Kathryn" w:date="2015-02-01T14:58:00Z">
+      <w:del w:id="353" w:author="Kathryn" w:date="2015-02-01T14:58:00Z">
         <w:r>
           <w:rPr>
             <w:sz w:val="24"/>
@@ -9193,7 +9347,7 @@
         </w:rPr>
         <w:t xml:space="preserve"> of the project</w:t>
       </w:r>
-      <w:del w:id="353" w:author="Kathryn" w:date="2015-02-01T14:58:00Z">
+      <w:del w:id="354" w:author="Kathryn" w:date="2015-02-01T14:58:00Z">
         <w:r>
           <w:rPr>
             <w:sz w:val="24"/>
@@ -9209,7 +9363,7 @@
         </w:rPr>
         <w:t xml:space="preserve">. </w:t>
       </w:r>
-      <w:ins w:id="354" w:author="Kathryn" w:date="2015-02-01T14:58:00Z">
+      <w:ins w:id="355" w:author="Kathryn" w:date="2015-02-01T14:58:00Z">
         <w:r>
           <w:rPr>
             <w:sz w:val="24"/>
@@ -9225,7 +9379,7 @@
         </w:rPr>
         <w:t xml:space="preserve">Additionally the team will make adjustments </w:t>
       </w:r>
-      <w:ins w:id="355" w:author="Kathryn" w:date="2015-02-01T14:58:00Z">
+      <w:ins w:id="356" w:author="Kathryn" w:date="2015-02-01T14:58:00Z">
         <w:r>
           <w:rPr>
             <w:sz w:val="24"/>
@@ -9234,7 +9388,7 @@
           <w:t>to</w:t>
         </w:r>
       </w:ins>
-      <w:del w:id="356" w:author="Kathryn" w:date="2015-02-01T14:58:00Z">
+      <w:del w:id="357" w:author="Kathryn" w:date="2015-02-01T14:58:00Z">
         <w:r>
           <w:rPr>
             <w:sz w:val="24"/>
@@ -9250,7 +9404,7 @@
         </w:rPr>
         <w:t xml:space="preserve"> the schedule </w:t>
       </w:r>
-      <w:del w:id="357" w:author="Kathryn" w:date="2015-02-01T14:58:00Z">
+      <w:del w:id="358" w:author="Kathryn" w:date="2015-02-01T14:58:00Z">
         <w:r>
           <w:rPr>
             <w:sz w:val="24"/>
@@ -9259,7 +9413,7 @@
           <w:delText xml:space="preserve">for the team members </w:delText>
         </w:r>
       </w:del>
-      <w:del w:id="358" w:author="Kathryn" w:date="2015-02-01T14:59:00Z">
+      <w:del w:id="359" w:author="Kathryn" w:date="2015-02-01T14:59:00Z">
         <w:r>
           <w:rPr>
             <w:sz w:val="24"/>
@@ -9268,7 +9422,7 @@
           <w:delText xml:space="preserve">depending on </w:delText>
         </w:r>
       </w:del>
-      <w:ins w:id="359" w:author="Kathryn" w:date="2015-02-01T14:59:00Z">
+      <w:ins w:id="360" w:author="Kathryn" w:date="2015-02-01T14:59:00Z">
         <w:r>
           <w:rPr>
             <w:sz w:val="24"/>
@@ -9284,7 +9438,7 @@
         </w:rPr>
         <w:t xml:space="preserve">the workload </w:t>
       </w:r>
-      <w:ins w:id="360" w:author="Kathryn" w:date="2015-02-01T14:59:00Z">
+      <w:ins w:id="361" w:author="Kathryn" w:date="2015-02-01T14:59:00Z">
         <w:r>
           <w:rPr>
             <w:sz w:val="24"/>
@@ -9293,7 +9447,7 @@
           <w:t xml:space="preserve">amongst </w:t>
         </w:r>
       </w:ins>
-      <w:del w:id="361" w:author="Kathryn" w:date="2015-02-01T14:59:00Z">
+      <w:del w:id="362" w:author="Kathryn" w:date="2015-02-01T14:59:00Z">
         <w:r>
           <w:rPr>
             <w:sz w:val="24"/>
@@ -9302,7 +9456,7 @@
           <w:delText>that each of the members have for the given period</w:delText>
         </w:r>
       </w:del>
-      <w:ins w:id="362" w:author="Kathryn" w:date="2015-02-01T14:59:00Z">
+      <w:ins w:id="363" w:author="Kathryn" w:date="2015-02-01T14:59:00Z">
         <w:r>
           <w:rPr>
             <w:sz w:val="24"/>
@@ -9318,7 +9472,7 @@
         </w:rPr>
         <w:t>.</w:t>
       </w:r>
-      <w:del w:id="363" w:author="Kathryn" w:date="2015-02-01T15:00:00Z">
+      <w:del w:id="364" w:author="Kathryn" w:date="2015-02-01T15:00:00Z">
         <w:r>
           <w:rPr>
             <w:sz w:val="24"/>
@@ -9525,6 +9679,7 @@
                 <w:rFonts w:ascii="Calibri" w:eastAsia="Times New Roman" w:hAnsi="Calibri" w:cs="Times New Roman"/>
               </w:rPr>
             </w:pPr>
+            <w:proofErr w:type="spellStart"/>
             <w:r>
               <w:rPr>
                 <w:rFonts w:ascii="Calibri" w:eastAsia="Times New Roman" w:hAnsi="Calibri" w:cs="Times New Roman"/>
@@ -9532,7 +9687,17 @@
                 <w:bCs/>
                 <w:color w:val="000000"/>
               </w:rPr>
-              <w:t>Veni System Project</w:t>
+              <w:t>Veni</w:t>
+            </w:r>
+            <w:proofErr w:type="spellEnd"/>
+            <w:r>
+              <w:rPr>
+                <w:rFonts w:ascii="Calibri" w:eastAsia="Times New Roman" w:hAnsi="Calibri" w:cs="Times New Roman"/>
+                <w:b/>
+                <w:bCs/>
+                <w:color w:val="000000"/>
+              </w:rPr>
+              <w:t xml:space="preserve"> System Project</w:t>
             </w:r>
           </w:p>
         </w:tc>
@@ -11337,7 +11502,23 @@
                 <w:rFonts w:ascii="Calibri" w:eastAsia="Times New Roman" w:hAnsi="Calibri" w:cs="Times New Roman"/>
                 <w:color w:val="000000"/>
               </w:rPr>
-              <w:t xml:space="preserve">      Implement Veni System Server</w:t>
+              <w:t xml:space="preserve">      Implement </w:t>
+            </w:r>
+            <w:proofErr w:type="spellStart"/>
+            <w:r>
+              <w:rPr>
+                <w:rFonts w:ascii="Calibri" w:eastAsia="Times New Roman" w:hAnsi="Calibri" w:cs="Times New Roman"/>
+                <w:color w:val="000000"/>
+              </w:rPr>
+              <w:t>Veni</w:t>
+            </w:r>
+            <w:proofErr w:type="spellEnd"/>
+            <w:r>
+              <w:rPr>
+                <w:rFonts w:ascii="Calibri" w:eastAsia="Times New Roman" w:hAnsi="Calibri" w:cs="Times New Roman"/>
+                <w:color w:val="000000"/>
+              </w:rPr>
+              <w:t xml:space="preserve"> System Server</w:t>
             </w:r>
           </w:p>
         </w:tc>
@@ -11459,7 +11640,23 @@
                 <w:rFonts w:ascii="Calibri" w:eastAsia="Times New Roman" w:hAnsi="Calibri" w:cs="Times New Roman"/>
                 <w:color w:val="000000"/>
               </w:rPr>
-              <w:t xml:space="preserve">      Implement VistA server</w:t>
+              <w:t xml:space="preserve">      Implement </w:t>
+            </w:r>
+            <w:proofErr w:type="spellStart"/>
+            <w:r>
+              <w:rPr>
+                <w:rFonts w:ascii="Calibri" w:eastAsia="Times New Roman" w:hAnsi="Calibri" w:cs="Times New Roman"/>
+                <w:color w:val="000000"/>
+              </w:rPr>
+              <w:t>VistA</w:t>
+            </w:r>
+            <w:proofErr w:type="spellEnd"/>
+            <w:r>
+              <w:rPr>
+                <w:rFonts w:ascii="Calibri" w:eastAsia="Times New Roman" w:hAnsi="Calibri" w:cs="Times New Roman"/>
+                <w:color w:val="000000"/>
+              </w:rPr>
+              <w:t xml:space="preserve"> server</w:t>
             </w:r>
           </w:p>
         </w:tc>
@@ -12173,13 +12370,11 @@
     <w:p>
       <w:pPr>
         <w:rPr>
-          <w:ins w:id="364" w:author="Kathryn" w:date="2015-02-01T15:00:00Z"/>
-          <w:sz w:val="24"/>
-          <w:szCs w:val="24"/>
-        </w:rPr>
-      </w:pPr>
-      <w:bookmarkStart w:id="365" w:name="_GoBack"/>
-      <w:bookmarkEnd w:id="365"/>
+          <w:ins w:id="365" w:author="Kathryn" w:date="2015-02-01T15:00:00Z"/>
+          <w:sz w:val="24"/>
+          <w:szCs w:val="24"/>
+        </w:rPr>
+      </w:pPr>
     </w:p>
     <w:p>
       <w:pPr>
@@ -15451,6 +15646,7 @@
         </w:rPr>
         <w:t xml:space="preserve"> and </w:t>
       </w:r>
+      <w:proofErr w:type="spellStart"/>
       <w:r>
         <w:rPr>
           <w:i/>
@@ -15481,6 +15677,7 @@
           <w:t>eni</w:t>
         </w:r>
       </w:ins>
+      <w:proofErr w:type="spellEnd"/>
       <w:del w:id="538" w:author="Kathryn" w:date="2015-02-01T15:24:00Z">
         <w:r>
           <w:rPr>
@@ -15539,6 +15736,7 @@
         </w:rPr>
         <w:t xml:space="preserve">The </w:t>
       </w:r>
+      <w:proofErr w:type="spellStart"/>
       <w:r>
         <w:rPr>
           <w:i/>
@@ -15569,6 +15767,7 @@
           <w:t>eni</w:t>
         </w:r>
       </w:ins>
+      <w:proofErr w:type="spellEnd"/>
       <w:del w:id="544" w:author="Kathryn" w:date="2015-02-01T15:24:00Z">
         <w:r>
           <w:rPr>
@@ -15928,6 +16127,7 @@
         </w:rPr>
         <w:t xml:space="preserve"> software development methodology to deliver the </w:t>
       </w:r>
+      <w:proofErr w:type="spellStart"/>
       <w:r>
         <w:rPr>
           <w:i/>
@@ -15958,6 +16158,7 @@
           <w:t>eni</w:t>
         </w:r>
       </w:ins>
+      <w:proofErr w:type="spellEnd"/>
       <w:del w:id="567" w:author="Kathryn" w:date="2015-02-01T15:28:00Z">
         <w:r>
           <w:rPr>
@@ -16102,6 +16303,7 @@
           <w:delText xml:space="preserve">main component of this </w:delText>
         </w:r>
       </w:del>
+      <w:proofErr w:type="spellStart"/>
       <w:ins w:id="576" w:author="Kathryn" w:date="2015-02-01T15:30:00Z">
         <w:r>
           <w:rPr>
@@ -16117,6 +16319,7 @@
           </w:rPr>
           <w:t>Veni</w:t>
         </w:r>
+        <w:proofErr w:type="spellEnd"/>
         <w:r>
           <w:rPr>
             <w:sz w:val="24"/>
@@ -16147,6 +16350,7 @@
           </w:rPr>
           <w:t xml:space="preserve"> the </w:t>
         </w:r>
+        <w:proofErr w:type="spellStart"/>
         <w:r>
           <w:rPr>
             <w:i/>
@@ -16161,6 +16365,7 @@
           </w:rPr>
           <w:t>Veni</w:t>
         </w:r>
+        <w:proofErr w:type="spellEnd"/>
         <w:r>
           <w:rPr>
             <w:sz w:val="24"/>
@@ -16168,6 +16373,7 @@
           </w:rPr>
           <w:t xml:space="preserve"> phone application and the </w:t>
         </w:r>
+        <w:proofErr w:type="spellStart"/>
         <w:r>
           <w:rPr>
             <w:i/>
@@ -16182,6 +16388,7 @@
           </w:rPr>
           <w:t>Veni</w:t>
         </w:r>
+        <w:proofErr w:type="spellEnd"/>
         <w:r>
           <w:rPr>
             <w:sz w:val="24"/>
@@ -16329,6 +16536,7 @@
         <w:lastRenderedPageBreak/>
         <w:t xml:space="preserve">The </w:t>
       </w:r>
+      <w:proofErr w:type="spellStart"/>
       <w:ins w:id="590" w:author="Kathryn" w:date="2015-02-01T15:32:00Z">
         <w:r>
           <w:rPr>
@@ -16344,6 +16552,7 @@
           </w:rPr>
           <w:t>Veni</w:t>
         </w:r>
+        <w:proofErr w:type="spellEnd"/>
         <w:r>
           <w:rPr>
             <w:sz w:val="24"/>
@@ -16376,6 +16585,7 @@
           </w:rPr>
           <w:t xml:space="preserve">the </w:t>
         </w:r>
+        <w:proofErr w:type="spellStart"/>
         <w:r>
           <w:rPr>
             <w:i/>
@@ -16390,6 +16600,7 @@
           </w:rPr>
           <w:t>Veni</w:t>
         </w:r>
+        <w:proofErr w:type="spellEnd"/>
         <w:r>
           <w:rPr>
             <w:sz w:val="24"/>
@@ -17084,6 +17295,7 @@
         </w:rPr>
         <w:t xml:space="preserve">project team will be using </w:t>
       </w:r>
+      <w:proofErr w:type="gramStart"/>
       <w:ins w:id="637" w:author="Kathryn" w:date="2015-02-01T15:40:00Z">
         <w:r>
           <w:rPr>
@@ -17091,7 +17303,16 @@
             <w:sz w:val="24"/>
             <w:szCs w:val="24"/>
           </w:rPr>
-          <w:t>a s</w:t>
+          <w:t>a</w:t>
+        </w:r>
+        <w:proofErr w:type="gramEnd"/>
+        <w:r>
+          <w:rPr>
+            <w:rFonts w:asciiTheme="minorHAnsi" w:hAnsiTheme="minorHAnsi"/>
+            <w:sz w:val="24"/>
+            <w:szCs w:val="24"/>
+          </w:rPr>
+          <w:t xml:space="preserve"> s</w:t>
         </w:r>
       </w:ins>
       <w:del w:id="638" w:author="Kathryn" w:date="2015-02-01T15:40:00Z">
@@ -17857,6 +18078,7 @@
           <w:delText xml:space="preserve">software features and combinations of </w:delText>
         </w:r>
       </w:del>
+      <w:proofErr w:type="spellStart"/>
       <w:r>
         <w:rPr>
           <w:i/>
@@ -17883,6 +18105,7 @@
           <w:t>eni</w:t>
         </w:r>
       </w:ins>
+      <w:proofErr w:type="spellEnd"/>
       <w:del w:id="686" w:author="Kathryn" w:date="2015-02-01T15:50:00Z">
         <w:r>
           <w:rPr>
@@ -18190,6 +18413,7 @@
         </w:rPr>
         <w:t xml:space="preserve"> </w:t>
       </w:r>
+      <w:proofErr w:type="spellStart"/>
       <w:r>
         <w:rPr>
           <w:i/>
@@ -18220,6 +18444,7 @@
           <w:t>eni</w:t>
         </w:r>
       </w:ins>
+      <w:proofErr w:type="spellEnd"/>
       <w:del w:id="704" w:author="Kathryn" w:date="2015-02-01T15:52:00Z">
         <w:r>
           <w:rPr>
@@ -19147,6 +19372,7 @@
         </w:numPr>
         <w:spacing w:before="4" w:after="0"/>
       </w:pPr>
+      <w:proofErr w:type="spellStart"/>
       <w:r>
         <w:rPr>
           <w:i/>
@@ -19181,6 +19407,7 @@
           <w:t>eni</w:t>
         </w:r>
       </w:ins>
+      <w:proofErr w:type="spellEnd"/>
       <w:del w:id="756" w:author="Kathryn" w:date="2015-02-01T15:57:00Z">
         <w:r>
           <w:rPr>
@@ -20212,6 +20439,7 @@
                 <w:szCs w:val="24"/>
               </w:rPr>
             </w:pPr>
+            <w:proofErr w:type="spellStart"/>
             <w:r>
               <w:rPr>
                 <w:i/>
@@ -20220,6 +20448,7 @@
               </w:rPr>
               <w:t>Veni</w:t>
             </w:r>
+            <w:proofErr w:type="spellEnd"/>
           </w:p>
         </w:tc>
         <w:tc>
@@ -21017,7 +21246,7 @@
       <w:rPr>
         <w:noProof/>
       </w:rPr>
-      <w:t>9</w:t>
+      <w:t>16</w:t>
     </w:r>
     <w:r>
       <w:fldChar w:fldCharType="end"/>
@@ -21113,8 +21342,21 @@
       <w:spacing w:after="0" w:line="240" w:lineRule="auto"/>
     </w:pPr>
     <w:r>
-      <w:t>SE 6387: Advanced Software Engineering  - R. Z. Wenkstern</w:t>
+      <w:t xml:space="preserve">SE 6387: Advanced Software </w:t>
     </w:r>
+    <w:proofErr w:type="gramStart"/>
+    <w:r>
+      <w:t>Engineering  -</w:t>
+    </w:r>
+    <w:proofErr w:type="gramEnd"/>
+    <w:r>
+      <w:t xml:space="preserve"> R. Z. </w:t>
+    </w:r>
+    <w:proofErr w:type="spellStart"/>
+    <w:r>
+      <w:t>Wenkstern</w:t>
+    </w:r>
+    <w:proofErr w:type="spellEnd"/>
     <w:r>
       <w:tab/>
     </w:r>
@@ -21131,7 +21373,7 @@
       <w:rPr>
         <w:noProof/>
       </w:rPr>
-      <w:t>9</w:t>
+      <w:t>16</w:t>
     </w:r>
     <w:r>
       <w:fldChar w:fldCharType="end"/>
@@ -25478,7 +25720,7 @@
 </file>
 
 <file path=customXml/itemProps1.xml><?xml version="1.0" encoding="utf-8"?>
-<ds:datastoreItem xmlns:ds="http://schemas.openxmlformats.org/officeDocument/2006/customXml" ds:itemID="{6D6E1785-1ED6-4636-8E29-22713EF4ABDC}">
+<ds:datastoreItem xmlns:ds="http://schemas.openxmlformats.org/officeDocument/2006/customXml" ds:itemID="{A96E7372-7A36-4A4F-9925-7ECE2C621DF2}">
   <ds:schemaRefs>
     <ds:schemaRef ds:uri="http://schemas.openxmlformats.org/officeDocument/2006/bibliography"/>
   </ds:schemaRefs>

</xml_diff>